<commit_message>
Some pdf to research
</commit_message>
<xml_diff>
--- a/Fase 1 Investigación técnica/Redes neuronales.docx
+++ b/Fase 1 Investigación técnica/Redes neuronales.docx
@@ -42,7 +42,7 @@
                     </pic:cNvPicPr>
                   </pic:nvPicPr>
                   <pic:blipFill>
-                    <a:blip r:embed="rId4" cstate="print">
+                    <a:blip r:embed="rId5" cstate="print">
                       <a:extLst>
                         <a:ext uri="{28A0092B-C50C-407E-A947-70E740481C1C}">
                           <a14:useLocalDpi xmlns:a14="http://schemas.microsoft.com/office/drawing/2010/main" val="0"/>
@@ -370,7 +370,6 @@
                 <v:path gradientshapeok="t" o:connecttype="rect"/>
               </v:shapetype>
               <v:shape id="Cuadro de texto 1" o:spid="_x0000_s1026" type="#_x0000_t202" style="position:absolute;left:0;text-align:left;margin-left:69pt;margin-top:20.6pt;width:2in;height:2in;z-index:251659264;visibility:visible;mso-wrap-style:none;mso-wrap-distance-left:9pt;mso-wrap-distance-top:0;mso-wrap-distance-right:9pt;mso-wrap-distance-bottom:0;mso-position-horizontal:absolute;mso-position-horizontal-relative:text;mso-position-vertical:absolute;mso-position-vertical-relative:text;v-text-anchor:top" o:gfxdata="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" filled="f" stroked="f">
-                <v:fill o:detectmouseclick="t"/>
                 <v:textbox style="mso-fit-shape-to-text:t">
                   <w:txbxContent>
                     <w:p>
@@ -725,89 +724,2734 @@
     </w:p>
     <w:p>
       <w:pPr>
+        <w:shd w:val="clear" w:color="auto" w:fill="FFFFFF"/>
+        <w:spacing w:before="100" w:beforeAutospacing="1" w:after="100" w:afterAutospacing="1" w:line="240" w:lineRule="auto"/>
+        <w:ind w:firstLine="540"/>
         <w:jc w:val="both"/>
         <w:rPr>
-          <w:rFonts w:ascii="Arial" w:hAnsi="Arial" w:cs="Arial"/>
-          <w:b/>
-          <w:sz w:val="24"/>
-        </w:rPr>
-      </w:pPr>
-    </w:p>
-    <w:p>
-      <w:pPr>
+          <w:rFonts w:ascii="Arial" w:eastAsia="Times New Roman" w:hAnsi="Arial" w:cs="Arial"/>
+          <w:color w:val="000000"/>
+          <w:sz w:val="24"/>
+          <w:szCs w:val="27"/>
+          <w:lang w:eastAsia="es-VE"/>
+        </w:rPr>
+      </w:pPr>
+      <w:r>
+        <w:rPr>
+          <w:rFonts w:ascii="Arial" w:eastAsia="Times New Roman" w:hAnsi="Arial" w:cs="Arial"/>
+          <w:color w:val="000000"/>
+          <w:sz w:val="24"/>
+          <w:szCs w:val="27"/>
+          <w:lang w:eastAsia="es-VE"/>
+        </w:rPr>
+        <w:t>Desde la década de los 40, en la que nació y comenzó a desarrollarse la informática, el modelo neuronal la ha acompañado. De hecho, la aparición de los computadores digitales y el desarrollo de las teorías modernas acerca del aprendizaje y del procesamiento neuronal se produjeron aproximadamente al mismo tiempo, a finales de los años cuarenta.</w:t>
+      </w:r>
+    </w:p>
+    <w:p>
+      <w:pPr>
+        <w:shd w:val="clear" w:color="auto" w:fill="FFFFFF"/>
+        <w:spacing w:before="100" w:beforeAutospacing="1" w:after="100" w:afterAutospacing="1" w:line="240" w:lineRule="auto"/>
+        <w:ind w:firstLine="540"/>
         <w:jc w:val="both"/>
         <w:rPr>
-          <w:rFonts w:ascii="Arial" w:hAnsi="Arial" w:cs="Arial"/>
-          <w:b/>
-          <w:sz w:val="24"/>
-        </w:rPr>
-      </w:pPr>
-      <w:r>
-        <w:rPr>
-          <w:rFonts w:ascii="Arial" w:hAnsi="Arial" w:cs="Arial"/>
-          <w:b/>
-          <w:sz w:val="24"/>
-        </w:rPr>
-        <w:t>Utilidad</w:t>
-      </w:r>
-    </w:p>
-    <w:p>
-      <w:pPr>
+          <w:rFonts w:ascii="Arial" w:eastAsia="Times New Roman" w:hAnsi="Arial" w:cs="Arial"/>
+          <w:color w:val="000000"/>
+          <w:sz w:val="24"/>
+          <w:szCs w:val="27"/>
+          <w:lang w:eastAsia="es-VE"/>
+        </w:rPr>
+      </w:pPr>
+      <w:r>
+        <w:rPr>
+          <w:rFonts w:ascii="Arial" w:eastAsia="Times New Roman" w:hAnsi="Arial" w:cs="Arial"/>
+          <w:color w:val="000000"/>
+          <w:sz w:val="24"/>
+          <w:szCs w:val="27"/>
+          <w:lang w:eastAsia="es-VE"/>
+        </w:rPr>
+        <w:t xml:space="preserve">Desde entonces hasta nuestros días, la investigación neurofisiológica y el estudio de sistemas neuronales artificiales (ANS, Artificial Neural </w:t>
+      </w:r>
+      <w:proofErr w:type="spellStart"/>
+      <w:r>
+        <w:rPr>
+          <w:rFonts w:ascii="Arial" w:eastAsia="Times New Roman" w:hAnsi="Arial" w:cs="Arial"/>
+          <w:color w:val="000000"/>
+          <w:sz w:val="24"/>
+          <w:szCs w:val="27"/>
+          <w:lang w:eastAsia="es-VE"/>
+        </w:rPr>
+        <w:t>Systems</w:t>
+      </w:r>
+      <w:proofErr w:type="spellEnd"/>
+      <w:r>
+        <w:rPr>
+          <w:rFonts w:ascii="Arial" w:eastAsia="Times New Roman" w:hAnsi="Arial" w:cs="Arial"/>
+          <w:color w:val="000000"/>
+          <w:sz w:val="24"/>
+          <w:szCs w:val="27"/>
+          <w:lang w:eastAsia="es-VE"/>
+        </w:rPr>
+        <w:t>) han ido de la mano. Sin embargo, los modelos de ANS no se centran en la investigación neurológica, si no que toma conceptos e ideas del campo de las ciencias naturales para aplicarlos a la resolución de problemas pertenecientes a otras ramas de las ciencias y la ingeniería.</w:t>
+      </w:r>
+    </w:p>
+    <w:p>
+      <w:pPr>
+        <w:shd w:val="clear" w:color="auto" w:fill="FFFFFF"/>
+        <w:spacing w:before="100" w:beforeAutospacing="1" w:after="100" w:afterAutospacing="1" w:line="240" w:lineRule="auto"/>
+        <w:ind w:firstLine="540"/>
         <w:jc w:val="both"/>
         <w:rPr>
-          <w:rFonts w:ascii="Arial" w:hAnsi="Arial" w:cs="Arial"/>
-          <w:b/>
-          <w:sz w:val="24"/>
-        </w:rPr>
-      </w:pPr>
-    </w:p>
-    <w:p>
-      <w:pPr>
+          <w:rFonts w:ascii="Arial" w:eastAsia="Times New Roman" w:hAnsi="Arial" w:cs="Arial"/>
+          <w:color w:val="000000"/>
+          <w:sz w:val="24"/>
+          <w:szCs w:val="27"/>
+          <w:lang w:eastAsia="es-VE"/>
+        </w:rPr>
+      </w:pPr>
+      <w:r>
+        <w:rPr>
+          <w:rFonts w:ascii="Arial" w:eastAsia="Times New Roman" w:hAnsi="Arial" w:cs="Arial"/>
+          <w:color w:val="000000"/>
+          <w:sz w:val="24"/>
+          <w:szCs w:val="27"/>
+          <w:lang w:eastAsia="es-VE"/>
+        </w:rPr>
+        <w:t>Podemos decir que la tecnología ANS incluye modelos </w:t>
+      </w:r>
+      <w:r>
+        <w:rPr>
+          <w:rFonts w:ascii="Arial" w:eastAsia="Times New Roman" w:hAnsi="Arial" w:cs="Arial"/>
+          <w:i/>
+          <w:iCs/>
+          <w:color w:val="000000"/>
+          <w:sz w:val="24"/>
+          <w:szCs w:val="27"/>
+          <w:lang w:eastAsia="es-VE"/>
+        </w:rPr>
+        <w:t>inspirados</w:t>
+      </w:r>
+      <w:r>
+        <w:rPr>
+          <w:rFonts w:ascii="Arial" w:eastAsia="Times New Roman" w:hAnsi="Arial" w:cs="Arial"/>
+          <w:color w:val="000000"/>
+          <w:sz w:val="24"/>
+          <w:szCs w:val="27"/>
+          <w:lang w:eastAsia="es-VE"/>
+        </w:rPr>
+        <w:t> por nuestra comprensión del cerebro, pero que no tienen por qué ajustarse exactamente a los modelos derivados de dicho entendimiento.</w:t>
+      </w:r>
+    </w:p>
+    <w:p>
+      <w:pPr>
+        <w:shd w:val="clear" w:color="auto" w:fill="FFFFFF"/>
+        <w:spacing w:before="100" w:beforeAutospacing="1" w:after="100" w:afterAutospacing="1" w:line="240" w:lineRule="auto"/>
+        <w:ind w:firstLine="540"/>
         <w:jc w:val="both"/>
         <w:rPr>
-          <w:rFonts w:ascii="Arial" w:hAnsi="Arial" w:cs="Arial"/>
-          <w:b/>
-          <w:sz w:val="24"/>
-        </w:rPr>
-      </w:pPr>
-      <w:r>
-        <w:rPr>
-          <w:rFonts w:ascii="Arial" w:hAnsi="Arial" w:cs="Arial"/>
-          <w:b/>
-          <w:sz w:val="24"/>
-        </w:rPr>
-        <w:t>Usos</w:t>
-      </w:r>
-    </w:p>
-    <w:p>
-      <w:pPr>
+          <w:rFonts w:ascii="Arial" w:eastAsia="Times New Roman" w:hAnsi="Arial" w:cs="Arial"/>
+          <w:color w:val="000000"/>
+          <w:sz w:val="24"/>
+          <w:szCs w:val="27"/>
+          <w:lang w:eastAsia="es-VE"/>
+        </w:rPr>
+      </w:pPr>
+      <w:r>
+        <w:rPr>
+          <w:rFonts w:ascii="Arial" w:eastAsia="Times New Roman" w:hAnsi="Arial" w:cs="Arial"/>
+          <w:color w:val="000000"/>
+          <w:sz w:val="24"/>
+          <w:szCs w:val="27"/>
+          <w:lang w:eastAsia="es-VE"/>
+        </w:rPr>
+        <w:t xml:space="preserve">Los primeros ejemplos de estos sistemas aparecen al final de la década de los cincuenta. La referencia histórica más corriente es la que alude al trabajo realizado por Frank </w:t>
+      </w:r>
+      <w:proofErr w:type="spellStart"/>
+      <w:r>
+        <w:rPr>
+          <w:rFonts w:ascii="Arial" w:eastAsia="Times New Roman" w:hAnsi="Arial" w:cs="Arial"/>
+          <w:color w:val="000000"/>
+          <w:sz w:val="24"/>
+          <w:szCs w:val="27"/>
+          <w:lang w:eastAsia="es-VE"/>
+        </w:rPr>
+        <w:t>Rosenblatt</w:t>
+      </w:r>
+      <w:proofErr w:type="spellEnd"/>
+      <w:r>
+        <w:rPr>
+          <w:rFonts w:ascii="Arial" w:eastAsia="Times New Roman" w:hAnsi="Arial" w:cs="Arial"/>
+          <w:color w:val="000000"/>
+          <w:sz w:val="24"/>
+          <w:szCs w:val="27"/>
+          <w:lang w:eastAsia="es-VE"/>
+        </w:rPr>
+        <w:t xml:space="preserve"> en un dispositivo denominado </w:t>
+      </w:r>
+      <w:proofErr w:type="spellStart"/>
+      <w:r>
+        <w:rPr>
+          <w:rFonts w:ascii="Arial" w:eastAsia="Times New Roman" w:hAnsi="Arial" w:cs="Arial"/>
+          <w:i/>
+          <w:iCs/>
+          <w:color w:val="000000"/>
+          <w:sz w:val="24"/>
+          <w:szCs w:val="27"/>
+          <w:lang w:eastAsia="es-VE"/>
+        </w:rPr>
+        <w:t>perceptrón</w:t>
+      </w:r>
+      <w:proofErr w:type="spellEnd"/>
+      <w:r>
+        <w:rPr>
+          <w:rFonts w:ascii="Arial" w:eastAsia="Times New Roman" w:hAnsi="Arial" w:cs="Arial"/>
+          <w:color w:val="000000"/>
+          <w:sz w:val="24"/>
+          <w:szCs w:val="27"/>
+          <w:lang w:eastAsia="es-VE"/>
+        </w:rPr>
+        <w:t xml:space="preserve">. Hay otros ejemplos, tales como el desarrollo del </w:t>
+      </w:r>
+      <w:proofErr w:type="spellStart"/>
+      <w:r>
+        <w:rPr>
+          <w:rFonts w:ascii="Arial" w:eastAsia="Times New Roman" w:hAnsi="Arial" w:cs="Arial"/>
+          <w:color w:val="000000"/>
+          <w:sz w:val="24"/>
+          <w:szCs w:val="27"/>
+          <w:lang w:eastAsia="es-VE"/>
+        </w:rPr>
+        <w:t>Adaline</w:t>
+      </w:r>
+      <w:proofErr w:type="spellEnd"/>
+      <w:r>
+        <w:rPr>
+          <w:rFonts w:ascii="Arial" w:eastAsia="Times New Roman" w:hAnsi="Arial" w:cs="Arial"/>
+          <w:color w:val="000000"/>
+          <w:sz w:val="24"/>
+          <w:szCs w:val="27"/>
+          <w:lang w:eastAsia="es-VE"/>
+        </w:rPr>
+        <w:t xml:space="preserve"> por el profesor Bernard </w:t>
+      </w:r>
+      <w:proofErr w:type="spellStart"/>
+      <w:r>
+        <w:rPr>
+          <w:rFonts w:ascii="Arial" w:eastAsia="Times New Roman" w:hAnsi="Arial" w:cs="Arial"/>
+          <w:color w:val="000000"/>
+          <w:sz w:val="24"/>
+          <w:szCs w:val="27"/>
+          <w:lang w:eastAsia="es-VE"/>
+        </w:rPr>
+        <w:t>Widrow</w:t>
+      </w:r>
+      <w:proofErr w:type="spellEnd"/>
+      <w:r>
+        <w:rPr>
+          <w:rFonts w:ascii="Arial" w:eastAsia="Times New Roman" w:hAnsi="Arial" w:cs="Arial"/>
+          <w:color w:val="000000"/>
+          <w:sz w:val="24"/>
+          <w:szCs w:val="27"/>
+          <w:lang w:eastAsia="es-VE"/>
+        </w:rPr>
+        <w:t>.</w:t>
+      </w:r>
+    </w:p>
+    <w:p>
+      <w:pPr>
+        <w:shd w:val="clear" w:color="auto" w:fill="FFFFFF"/>
+        <w:spacing w:before="100" w:beforeAutospacing="1" w:after="100" w:afterAutospacing="1" w:line="240" w:lineRule="auto"/>
+        <w:ind w:firstLine="540"/>
         <w:jc w:val="both"/>
         <w:rPr>
-          <w:rFonts w:ascii="Arial" w:hAnsi="Arial" w:cs="Arial"/>
-          <w:b/>
-          <w:sz w:val="24"/>
-        </w:rPr>
-      </w:pPr>
-    </w:p>
-    <w:p>
-      <w:pPr>
+          <w:rFonts w:ascii="Arial" w:eastAsia="Times New Roman" w:hAnsi="Arial" w:cs="Arial"/>
+          <w:color w:val="000000"/>
+          <w:sz w:val="24"/>
+          <w:szCs w:val="27"/>
+          <w:lang w:eastAsia="es-VE"/>
+        </w:rPr>
+      </w:pPr>
+      <w:r>
+        <w:rPr>
+          <w:rFonts w:ascii="Arial" w:eastAsia="Times New Roman" w:hAnsi="Arial" w:cs="Arial"/>
+          <w:color w:val="000000"/>
+          <w:sz w:val="24"/>
+          <w:szCs w:val="27"/>
+          <w:lang w:eastAsia="es-VE"/>
+        </w:rPr>
+        <w:t xml:space="preserve">Durante todos estos años, la tecnología ANS no siempre ha tenido la misma consideración en las ramas de la ingeniería y las ciencias de la computación, más ansiosas de resultados que las ciencias neuronales. A partir de 1969, el pesimismo debido a las limitadas capacidades del </w:t>
+      </w:r>
+      <w:proofErr w:type="spellStart"/>
+      <w:r>
+        <w:rPr>
+          <w:rFonts w:ascii="Arial" w:eastAsia="Times New Roman" w:hAnsi="Arial" w:cs="Arial"/>
+          <w:color w:val="000000"/>
+          <w:sz w:val="24"/>
+          <w:szCs w:val="27"/>
+          <w:lang w:eastAsia="es-VE"/>
+        </w:rPr>
+        <w:t>perceptrón</w:t>
+      </w:r>
+      <w:proofErr w:type="spellEnd"/>
+      <w:r>
+        <w:rPr>
+          <w:rFonts w:ascii="Arial" w:eastAsia="Times New Roman" w:hAnsi="Arial" w:cs="Arial"/>
+          <w:color w:val="000000"/>
+          <w:sz w:val="24"/>
+          <w:szCs w:val="27"/>
+          <w:lang w:eastAsia="es-VE"/>
+        </w:rPr>
+        <w:t xml:space="preserve"> hizo languidecer este tipo de investigación.</w:t>
+      </w:r>
+    </w:p>
+    <w:p>
+      <w:pPr>
+        <w:shd w:val="clear" w:color="auto" w:fill="FFFFFF"/>
+        <w:spacing w:before="100" w:beforeAutospacing="1" w:after="100" w:afterAutospacing="1" w:line="240" w:lineRule="auto"/>
+        <w:ind w:firstLine="540"/>
         <w:jc w:val="both"/>
         <w:rPr>
-          <w:rFonts w:ascii="Arial" w:hAnsi="Arial" w:cs="Arial"/>
-          <w:b/>
-          <w:sz w:val="24"/>
-        </w:rPr>
-      </w:pPr>
-      <w:r>
-        <w:rPr>
-          <w:rFonts w:ascii="Arial" w:hAnsi="Arial" w:cs="Arial"/>
-          <w:b/>
-          <w:sz w:val="24"/>
-        </w:rPr>
-        <w:t>Ventajas y desventajas</w:t>
-      </w:r>
+          <w:rFonts w:ascii="Arial" w:eastAsia="Times New Roman" w:hAnsi="Arial" w:cs="Arial"/>
+          <w:color w:val="000000"/>
+          <w:sz w:val="24"/>
+          <w:szCs w:val="27"/>
+          <w:lang w:eastAsia="es-VE"/>
+        </w:rPr>
+      </w:pPr>
+      <w:r>
+        <w:rPr>
+          <w:rFonts w:ascii="Arial" w:eastAsia="Times New Roman" w:hAnsi="Arial" w:cs="Arial"/>
+          <w:color w:val="000000"/>
+          <w:sz w:val="24"/>
+          <w:szCs w:val="27"/>
+          <w:lang w:eastAsia="es-VE"/>
+        </w:rPr>
+        <w:t xml:space="preserve">A principios de los 80, por un </w:t>
+      </w:r>
+      <w:proofErr w:type="gramStart"/>
+      <w:r>
+        <w:rPr>
+          <w:rFonts w:ascii="Arial" w:eastAsia="Times New Roman" w:hAnsi="Arial" w:cs="Arial"/>
+          <w:color w:val="000000"/>
+          <w:sz w:val="24"/>
+          <w:szCs w:val="27"/>
+          <w:lang w:eastAsia="es-VE"/>
+        </w:rPr>
+        <w:t>lado</w:t>
+      </w:r>
+      <w:proofErr w:type="gramEnd"/>
+      <w:r>
+        <w:rPr>
+          <w:rFonts w:ascii="Arial" w:eastAsia="Times New Roman" w:hAnsi="Arial" w:cs="Arial"/>
+          <w:color w:val="000000"/>
+          <w:sz w:val="24"/>
+          <w:szCs w:val="27"/>
+          <w:lang w:eastAsia="es-VE"/>
+        </w:rPr>
+        <w:t xml:space="preserve"> </w:t>
+      </w:r>
+      <w:proofErr w:type="spellStart"/>
+      <w:r>
+        <w:rPr>
+          <w:rFonts w:ascii="Arial" w:eastAsia="Times New Roman" w:hAnsi="Arial" w:cs="Arial"/>
+          <w:color w:val="000000"/>
+          <w:sz w:val="24"/>
+          <w:szCs w:val="27"/>
+          <w:lang w:eastAsia="es-VE"/>
+        </w:rPr>
+        <w:t>Hopfield</w:t>
+      </w:r>
+      <w:proofErr w:type="spellEnd"/>
+      <w:r>
+        <w:rPr>
+          <w:rFonts w:ascii="Arial" w:eastAsia="Times New Roman" w:hAnsi="Arial" w:cs="Arial"/>
+          <w:color w:val="000000"/>
+          <w:sz w:val="24"/>
+          <w:szCs w:val="27"/>
+          <w:lang w:eastAsia="es-VE"/>
+        </w:rPr>
+        <w:t xml:space="preserve"> y sus conferencias acerca de la memoria </w:t>
+      </w:r>
+      <w:proofErr w:type="spellStart"/>
+      <w:r>
+        <w:rPr>
+          <w:rFonts w:ascii="Arial" w:eastAsia="Times New Roman" w:hAnsi="Arial" w:cs="Arial"/>
+          <w:color w:val="000000"/>
+          <w:sz w:val="24"/>
+          <w:szCs w:val="27"/>
+          <w:lang w:eastAsia="es-VE"/>
+        </w:rPr>
+        <w:t>autoasociativa</w:t>
+      </w:r>
+      <w:proofErr w:type="spellEnd"/>
+      <w:r>
+        <w:rPr>
+          <w:rFonts w:ascii="Arial" w:eastAsia="Times New Roman" w:hAnsi="Arial" w:cs="Arial"/>
+          <w:color w:val="000000"/>
+          <w:sz w:val="24"/>
+          <w:szCs w:val="27"/>
+          <w:lang w:eastAsia="es-VE"/>
+        </w:rPr>
+        <w:t xml:space="preserve"> y por otro lado la aparición del libro </w:t>
+      </w:r>
+      <w:proofErr w:type="spellStart"/>
+      <w:r>
+        <w:rPr>
+          <w:rFonts w:ascii="Arial" w:eastAsia="Times New Roman" w:hAnsi="Arial" w:cs="Arial"/>
+          <w:i/>
+          <w:iCs/>
+          <w:color w:val="000000"/>
+          <w:sz w:val="24"/>
+          <w:szCs w:val="27"/>
+          <w:lang w:eastAsia="es-VE"/>
+        </w:rPr>
+        <w:t>Parallel</w:t>
+      </w:r>
+      <w:proofErr w:type="spellEnd"/>
+      <w:r>
+        <w:rPr>
+          <w:rFonts w:ascii="Arial" w:eastAsia="Times New Roman" w:hAnsi="Arial" w:cs="Arial"/>
+          <w:i/>
+          <w:iCs/>
+          <w:color w:val="000000"/>
+          <w:sz w:val="24"/>
+          <w:szCs w:val="27"/>
+          <w:lang w:eastAsia="es-VE"/>
+        </w:rPr>
+        <w:t xml:space="preserve"> </w:t>
+      </w:r>
+      <w:proofErr w:type="spellStart"/>
+      <w:r>
+        <w:rPr>
+          <w:rFonts w:ascii="Arial" w:eastAsia="Times New Roman" w:hAnsi="Arial" w:cs="Arial"/>
+          <w:i/>
+          <w:iCs/>
+          <w:color w:val="000000"/>
+          <w:sz w:val="24"/>
+          <w:szCs w:val="27"/>
+          <w:lang w:eastAsia="es-VE"/>
+        </w:rPr>
+        <w:t>Distributed</w:t>
+      </w:r>
+      <w:proofErr w:type="spellEnd"/>
+      <w:r>
+        <w:rPr>
+          <w:rFonts w:ascii="Arial" w:eastAsia="Times New Roman" w:hAnsi="Arial" w:cs="Arial"/>
+          <w:i/>
+          <w:iCs/>
+          <w:color w:val="000000"/>
+          <w:sz w:val="24"/>
+          <w:szCs w:val="27"/>
+          <w:lang w:eastAsia="es-VE"/>
+        </w:rPr>
+        <w:t xml:space="preserve"> </w:t>
+      </w:r>
+      <w:proofErr w:type="spellStart"/>
+      <w:r>
+        <w:rPr>
+          <w:rFonts w:ascii="Arial" w:eastAsia="Times New Roman" w:hAnsi="Arial" w:cs="Arial"/>
+          <w:i/>
+          <w:iCs/>
+          <w:color w:val="000000"/>
+          <w:sz w:val="24"/>
+          <w:szCs w:val="27"/>
+          <w:lang w:eastAsia="es-VE"/>
+        </w:rPr>
+        <w:t>Processing</w:t>
+      </w:r>
+      <w:proofErr w:type="spellEnd"/>
+      <w:r>
+        <w:rPr>
+          <w:rFonts w:ascii="Arial" w:eastAsia="Times New Roman" w:hAnsi="Arial" w:cs="Arial"/>
+          <w:i/>
+          <w:iCs/>
+          <w:color w:val="000000"/>
+          <w:sz w:val="24"/>
+          <w:szCs w:val="27"/>
+          <w:lang w:eastAsia="es-VE"/>
+        </w:rPr>
+        <w:t> </w:t>
+      </w:r>
+      <w:r>
+        <w:rPr>
+          <w:rFonts w:ascii="Arial" w:eastAsia="Times New Roman" w:hAnsi="Arial" w:cs="Arial"/>
+          <w:color w:val="000000"/>
+          <w:sz w:val="24"/>
+          <w:szCs w:val="27"/>
+          <w:lang w:eastAsia="es-VE"/>
+        </w:rPr>
+        <w:t xml:space="preserve">(PDP), escrito por </w:t>
+      </w:r>
+      <w:proofErr w:type="spellStart"/>
+      <w:r>
+        <w:rPr>
+          <w:rFonts w:ascii="Arial" w:eastAsia="Times New Roman" w:hAnsi="Arial" w:cs="Arial"/>
+          <w:color w:val="000000"/>
+          <w:sz w:val="24"/>
+          <w:szCs w:val="27"/>
+          <w:lang w:eastAsia="es-VE"/>
+        </w:rPr>
+        <w:t>Rumelhart</w:t>
+      </w:r>
+      <w:proofErr w:type="spellEnd"/>
+      <w:r>
+        <w:rPr>
+          <w:rFonts w:ascii="Arial" w:eastAsia="Times New Roman" w:hAnsi="Arial" w:cs="Arial"/>
+          <w:color w:val="000000"/>
+          <w:sz w:val="24"/>
+          <w:szCs w:val="27"/>
+          <w:lang w:eastAsia="es-VE"/>
+        </w:rPr>
+        <w:t xml:space="preserve"> y </w:t>
+      </w:r>
+      <w:proofErr w:type="spellStart"/>
+      <w:r>
+        <w:rPr>
+          <w:rFonts w:ascii="Arial" w:eastAsia="Times New Roman" w:hAnsi="Arial" w:cs="Arial"/>
+          <w:color w:val="000000"/>
+          <w:sz w:val="24"/>
+          <w:szCs w:val="27"/>
+          <w:lang w:eastAsia="es-VE"/>
+        </w:rPr>
+        <w:t>McClelland</w:t>
+      </w:r>
+      <w:proofErr w:type="spellEnd"/>
+      <w:r>
+        <w:rPr>
+          <w:rFonts w:ascii="Arial" w:eastAsia="Times New Roman" w:hAnsi="Arial" w:cs="Arial"/>
+          <w:color w:val="000000"/>
+          <w:sz w:val="24"/>
+          <w:szCs w:val="27"/>
+          <w:lang w:eastAsia="es-VE"/>
+        </w:rPr>
+        <w:t xml:space="preserve"> reactivaron la investigación en el campo de las redes neuronales. Hubo grandes avances que propiciaron el uso comercial en campos tan variados como el diagnóstico de enfermedades, la aproximación de funciones o el reconocimiento de imágenes.</w:t>
+      </w:r>
+    </w:p>
+    <w:p>
+      <w:pPr>
+        <w:shd w:val="clear" w:color="auto" w:fill="FFFFFF"/>
+        <w:spacing w:before="100" w:beforeAutospacing="1" w:after="100" w:afterAutospacing="1" w:line="240" w:lineRule="auto"/>
+        <w:ind w:firstLine="540"/>
+        <w:jc w:val="both"/>
+        <w:rPr>
+          <w:rFonts w:ascii="Arial" w:eastAsia="Times New Roman" w:hAnsi="Arial" w:cs="Arial"/>
+          <w:color w:val="000000"/>
+          <w:sz w:val="24"/>
+          <w:szCs w:val="27"/>
+          <w:lang w:eastAsia="es-VE"/>
+        </w:rPr>
+      </w:pPr>
+      <w:r>
+        <w:rPr>
+          <w:rFonts w:ascii="Arial" w:eastAsia="Times New Roman" w:hAnsi="Arial" w:cs="Arial"/>
+          <w:color w:val="000000"/>
+          <w:sz w:val="24"/>
+          <w:szCs w:val="27"/>
+          <w:lang w:eastAsia="es-VE"/>
+        </w:rPr>
+        <w:lastRenderedPageBreak/>
+        <w:t xml:space="preserve">Hoy en día, la tecnología ANS no está en su mejor momento, pero a pesar de ello existen revistas, ciclos de conferencias, </w:t>
+      </w:r>
+      <w:proofErr w:type="spellStart"/>
+      <w:r>
+        <w:rPr>
+          <w:rFonts w:ascii="Arial" w:eastAsia="Times New Roman" w:hAnsi="Arial" w:cs="Arial"/>
+          <w:color w:val="000000"/>
+          <w:sz w:val="24"/>
+          <w:szCs w:val="27"/>
+          <w:lang w:eastAsia="es-VE"/>
+        </w:rPr>
+        <w:t>etc</w:t>
+      </w:r>
+      <w:proofErr w:type="spellEnd"/>
+      <w:r>
+        <w:rPr>
+          <w:rFonts w:ascii="Arial" w:eastAsia="Times New Roman" w:hAnsi="Arial" w:cs="Arial"/>
+          <w:color w:val="000000"/>
+          <w:sz w:val="24"/>
+          <w:szCs w:val="27"/>
+          <w:lang w:eastAsia="es-VE"/>
+        </w:rPr>
+        <w:t>; que mantienen vías de investigación abiertas.</w:t>
+      </w:r>
+    </w:p>
+    <w:p>
+      <w:pPr>
+        <w:jc w:val="both"/>
+        <w:rPr>
+          <w:rFonts w:ascii="Arial" w:hAnsi="Arial" w:cs="Arial"/>
+          <w:b/>
+          <w:sz w:val="24"/>
+        </w:rPr>
+      </w:pPr>
+      <w:r>
+        <w:rPr>
+          <w:rFonts w:ascii="Arial" w:hAnsi="Arial" w:cs="Arial"/>
+          <w:b/>
+          <w:sz w:val="24"/>
+        </w:rPr>
+        <w:t>Modelo de neurona artificial</w:t>
+      </w:r>
+    </w:p>
+    <w:p>
+      <w:pPr>
+        <w:ind w:firstLine="708"/>
+        <w:rPr>
+          <w:rFonts w:ascii="Arial" w:hAnsi="Arial" w:cs="Arial"/>
+          <w:color w:val="000000"/>
+          <w:sz w:val="24"/>
+          <w:szCs w:val="24"/>
+          <w:shd w:val="clear" w:color="auto" w:fill="FFFFFF"/>
+        </w:rPr>
+      </w:pPr>
+      <w:r>
+        <w:rPr>
+          <w:noProof/>
+        </w:rPr>
+        <mc:AlternateContent>
+          <mc:Choice Requires="wps">
+            <w:drawing>
+              <wp:anchor distT="0" distB="0" distL="114300" distR="114300" simplePos="0" relativeHeight="251663360" behindDoc="0" locked="0" layoutInCell="1" allowOverlap="1" wp14:anchorId="23D89733" wp14:editId="472D4FA0">
+                <wp:simplePos x="0" y="0"/>
+                <wp:positionH relativeFrom="column">
+                  <wp:posOffset>1179195</wp:posOffset>
+                </wp:positionH>
+                <wp:positionV relativeFrom="paragraph">
+                  <wp:posOffset>2115185</wp:posOffset>
+                </wp:positionV>
+                <wp:extent cx="3621405" cy="635"/>
+                <wp:effectExtent l="0" t="0" r="0" b="0"/>
+                <wp:wrapSquare wrapText="bothSides"/>
+                <wp:docPr id="4" name="Cuadro de texto 4"/>
+                <wp:cNvGraphicFramePr/>
+                <a:graphic xmlns:a="http://schemas.openxmlformats.org/drawingml/2006/main">
+                  <a:graphicData uri="http://schemas.microsoft.com/office/word/2010/wordprocessingShape">
+                    <wps:wsp>
+                      <wps:cNvSpPr txBox="1"/>
+                      <wps:spPr>
+                        <a:xfrm>
+                          <a:off x="0" y="0"/>
+                          <a:ext cx="3621405" cy="635"/>
+                        </a:xfrm>
+                        <a:prstGeom prst="rect">
+                          <a:avLst/>
+                        </a:prstGeom>
+                        <a:solidFill>
+                          <a:prstClr val="white"/>
+                        </a:solidFill>
+                        <a:ln>
+                          <a:noFill/>
+                        </a:ln>
+                      </wps:spPr>
+                      <wps:txbx>
+                        <w:txbxContent>
+                          <w:p>
+                            <w:pPr>
+                              <w:pStyle w:val="Descripcin"/>
+                              <w:jc w:val="center"/>
+                              <w:rPr>
+                                <w:rFonts w:ascii="Arial" w:hAnsi="Arial" w:cs="Arial"/>
+                                <w:noProof/>
+                                <w:color w:val="auto"/>
+                              </w:rPr>
+                            </w:pPr>
+                            <w:r>
+                              <w:rPr>
+                                <w:rFonts w:ascii="Arial" w:hAnsi="Arial" w:cs="Arial"/>
+                                <w:color w:val="auto"/>
+                              </w:rPr>
+                              <w:t xml:space="preserve">Figura </w:t>
+                            </w:r>
+                            <w:r>
+                              <w:rPr>
+                                <w:rFonts w:ascii="Arial" w:hAnsi="Arial" w:cs="Arial"/>
+                                <w:color w:val="auto"/>
+                              </w:rPr>
+                              <w:fldChar w:fldCharType="begin"/>
+                            </w:r>
+                            <w:r>
+                              <w:rPr>
+                                <w:rFonts w:ascii="Arial" w:hAnsi="Arial" w:cs="Arial"/>
+                                <w:color w:val="auto"/>
+                              </w:rPr>
+                              <w:instrText xml:space="preserve"> SEQ Figura \* ARABIC </w:instrText>
+                            </w:r>
+                            <w:r>
+                              <w:rPr>
+                                <w:rFonts w:ascii="Arial" w:hAnsi="Arial" w:cs="Arial"/>
+                                <w:color w:val="auto"/>
+                              </w:rPr>
+                              <w:fldChar w:fldCharType="separate"/>
+                            </w:r>
+                            <w:r>
+                              <w:rPr>
+                                <w:rFonts w:ascii="Arial" w:hAnsi="Arial" w:cs="Arial"/>
+                                <w:noProof/>
+                                <w:color w:val="auto"/>
+                              </w:rPr>
+                              <w:t>1</w:t>
+                            </w:r>
+                            <w:r>
+                              <w:rPr>
+                                <w:rFonts w:ascii="Arial" w:hAnsi="Arial" w:cs="Arial"/>
+                                <w:color w:val="auto"/>
+                              </w:rPr>
+                              <w:fldChar w:fldCharType="end"/>
+                            </w:r>
+                            <w:r>
+                              <w:rPr>
+                                <w:rFonts w:ascii="Arial" w:hAnsi="Arial" w:cs="Arial"/>
+                                <w:color w:val="auto"/>
+                              </w:rPr>
+                              <w:t>: Modelo de neurona artificial</w:t>
+                            </w:r>
+                          </w:p>
+                        </w:txbxContent>
+                      </wps:txbx>
+                      <wps:bodyPr rot="0" spcFirstLastPara="0" vertOverflow="overflow" horzOverflow="overflow" vert="horz" wrap="square" lIns="0" tIns="0" rIns="0" bIns="0" numCol="1" spcCol="0" rtlCol="0" fromWordArt="0" anchor="t" anchorCtr="0" forceAA="0" compatLnSpc="1">
+                        <a:prstTxWarp prst="textNoShape">
+                          <a:avLst/>
+                        </a:prstTxWarp>
+                        <a:spAutoFit/>
+                      </wps:bodyPr>
+                    </wps:wsp>
+                  </a:graphicData>
+                </a:graphic>
+              </wp:anchor>
+            </w:drawing>
+          </mc:Choice>
+          <mc:Fallback>
+            <w:pict>
+              <v:shape w14:anchorId="23D89733" id="Cuadro de texto 4" o:spid="_x0000_s1027" type="#_x0000_t202" style="position:absolute;left:0;text-align:left;margin-left:92.85pt;margin-top:166.55pt;width:285.15pt;height:.05pt;z-index:251663360;visibility:visible;mso-wrap-style:square;mso-wrap-distance-left:9pt;mso-wrap-distance-top:0;mso-wrap-distance-right:9pt;mso-wrap-distance-bottom:0;mso-position-horizontal:absolute;mso-position-horizontal-relative:text;mso-position-vertical:absolute;mso-position-vertical-relative:text;v-text-anchor:top" o:gfxdata="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" stroked="f">
+                <v:textbox style="mso-fit-shape-to-text:t" inset="0,0,0,0">
+                  <w:txbxContent>
+                    <w:p>
+                      <w:pPr>
+                        <w:pStyle w:val="Descripcin"/>
+                        <w:jc w:val="center"/>
+                        <w:rPr>
+                          <w:rFonts w:ascii="Arial" w:hAnsi="Arial" w:cs="Arial"/>
+                          <w:noProof/>
+                          <w:color w:val="auto"/>
+                        </w:rPr>
+                      </w:pPr>
+                      <w:r>
+                        <w:rPr>
+                          <w:rFonts w:ascii="Arial" w:hAnsi="Arial" w:cs="Arial"/>
+                          <w:color w:val="auto"/>
+                        </w:rPr>
+                        <w:t xml:space="preserve">Figura </w:t>
+                      </w:r>
+                      <w:r>
+                        <w:rPr>
+                          <w:rFonts w:ascii="Arial" w:hAnsi="Arial" w:cs="Arial"/>
+                          <w:color w:val="auto"/>
+                        </w:rPr>
+                        <w:fldChar w:fldCharType="begin"/>
+                      </w:r>
+                      <w:r>
+                        <w:rPr>
+                          <w:rFonts w:ascii="Arial" w:hAnsi="Arial" w:cs="Arial"/>
+                          <w:color w:val="auto"/>
+                        </w:rPr>
+                        <w:instrText xml:space="preserve"> SEQ Figura \* ARABIC </w:instrText>
+                      </w:r>
+                      <w:r>
+                        <w:rPr>
+                          <w:rFonts w:ascii="Arial" w:hAnsi="Arial" w:cs="Arial"/>
+                          <w:color w:val="auto"/>
+                        </w:rPr>
+                        <w:fldChar w:fldCharType="separate"/>
+                      </w:r>
+                      <w:r>
+                        <w:rPr>
+                          <w:rFonts w:ascii="Arial" w:hAnsi="Arial" w:cs="Arial"/>
+                          <w:noProof/>
+                          <w:color w:val="auto"/>
+                        </w:rPr>
+                        <w:t>1</w:t>
+                      </w:r>
+                      <w:r>
+                        <w:rPr>
+                          <w:rFonts w:ascii="Arial" w:hAnsi="Arial" w:cs="Arial"/>
+                          <w:color w:val="auto"/>
+                        </w:rPr>
+                        <w:fldChar w:fldCharType="end"/>
+                      </w:r>
+                      <w:r>
+                        <w:rPr>
+                          <w:rFonts w:ascii="Arial" w:hAnsi="Arial" w:cs="Arial"/>
+                          <w:color w:val="auto"/>
+                        </w:rPr>
+                        <w:t>: Modelo de neurona artificial</w:t>
+                      </w:r>
+                    </w:p>
+                  </w:txbxContent>
+                </v:textbox>
+                <w10:wrap type="square"/>
+              </v:shape>
+            </w:pict>
+          </mc:Fallback>
+        </mc:AlternateContent>
+      </w:r>
+      <w:r>
+        <w:rPr>
+          <w:noProof/>
+          <w:lang w:eastAsia="es-VE"/>
+        </w:rPr>
+        <w:drawing>
+          <wp:anchor distT="0" distB="0" distL="114300" distR="114300" simplePos="0" relativeHeight="251661312" behindDoc="0" locked="0" layoutInCell="1" allowOverlap="1" wp14:anchorId="76BF4A06" wp14:editId="2387CEC1">
+            <wp:simplePos x="0" y="0"/>
+            <wp:positionH relativeFrom="margin">
+              <wp:posOffset>1179526</wp:posOffset>
+            </wp:positionH>
+            <wp:positionV relativeFrom="margin">
+              <wp:posOffset>1571302</wp:posOffset>
+            </wp:positionV>
+            <wp:extent cx="3621405" cy="1481670"/>
+            <wp:effectExtent l="0" t="0" r="0" b="4445"/>
+            <wp:wrapSquare wrapText="bothSides"/>
+            <wp:docPr id="3" name="Imagen 3"/>
+            <wp:cNvGraphicFramePr>
+              <a:graphicFrameLocks xmlns:a="http://schemas.openxmlformats.org/drawingml/2006/main" noChangeAspect="1"/>
+            </wp:cNvGraphicFramePr>
+            <a:graphic xmlns:a="http://schemas.openxmlformats.org/drawingml/2006/main">
+              <a:graphicData uri="http://schemas.openxmlformats.org/drawingml/2006/picture">
+                <pic:pic xmlns:pic="http://schemas.openxmlformats.org/drawingml/2006/picture">
+                  <pic:nvPicPr>
+                    <pic:cNvPr id="1" name=""/>
+                    <pic:cNvPicPr/>
+                  </pic:nvPicPr>
+                  <pic:blipFill>
+                    <a:blip r:embed="rId6" cstate="print">
+                      <a:extLst>
+                        <a:ext uri="{BEBA8EAE-BF5A-486C-A8C5-ECC9F3942E4B}">
+                          <a14:imgProps xmlns:a14="http://schemas.microsoft.com/office/drawing/2010/main">
+                            <a14:imgLayer r:embed="rId7">
+                              <a14:imgEffect>
+                                <a14:sharpenSoften amount="50000"/>
+                              </a14:imgEffect>
+                            </a14:imgLayer>
+                          </a14:imgProps>
+                        </a:ext>
+                        <a:ext uri="{28A0092B-C50C-407E-A947-70E740481C1C}">
+                          <a14:useLocalDpi xmlns:a14="http://schemas.microsoft.com/office/drawing/2010/main" val="0"/>
+                        </a:ext>
+                      </a:extLst>
+                    </a:blip>
+                    <a:stretch>
+                      <a:fillRect/>
+                    </a:stretch>
+                  </pic:blipFill>
+                  <pic:spPr>
+                    <a:xfrm>
+                      <a:off x="0" y="0"/>
+                      <a:ext cx="3621405" cy="1481670"/>
+                    </a:xfrm>
+                    <a:prstGeom prst="rect">
+                      <a:avLst/>
+                    </a:prstGeom>
+                  </pic:spPr>
+                </pic:pic>
+              </a:graphicData>
+            </a:graphic>
+          </wp:anchor>
+        </w:drawing>
+      </w:r>
+      <w:r>
+        <w:rPr>
+          <w:rFonts w:ascii="Arial" w:hAnsi="Arial" w:cs="Arial"/>
+          <w:color w:val="000000"/>
+          <w:sz w:val="24"/>
+          <w:szCs w:val="24"/>
+          <w:shd w:val="clear" w:color="auto" w:fill="FFFFFF"/>
+        </w:rPr>
+        <w:t xml:space="preserve">El modelo de </w:t>
+      </w:r>
+      <w:proofErr w:type="spellStart"/>
+      <w:r>
+        <w:rPr>
+          <w:rFonts w:ascii="Arial" w:hAnsi="Arial" w:cs="Arial"/>
+          <w:color w:val="000000"/>
+          <w:sz w:val="24"/>
+          <w:szCs w:val="24"/>
+          <w:shd w:val="clear" w:color="auto" w:fill="FFFFFF"/>
+        </w:rPr>
+        <w:t>Rumelhart</w:t>
+      </w:r>
+      <w:proofErr w:type="spellEnd"/>
+      <w:r>
+        <w:rPr>
+          <w:rFonts w:ascii="Arial" w:hAnsi="Arial" w:cs="Arial"/>
+          <w:color w:val="000000"/>
+          <w:sz w:val="24"/>
+          <w:szCs w:val="24"/>
+          <w:shd w:val="clear" w:color="auto" w:fill="FFFFFF"/>
+        </w:rPr>
+        <w:t xml:space="preserve"> y </w:t>
+      </w:r>
+      <w:proofErr w:type="spellStart"/>
+      <w:r>
+        <w:rPr>
+          <w:rFonts w:ascii="Arial" w:hAnsi="Arial" w:cs="Arial"/>
+          <w:color w:val="000000"/>
+          <w:sz w:val="24"/>
+          <w:szCs w:val="24"/>
+          <w:shd w:val="clear" w:color="auto" w:fill="FFFFFF"/>
+        </w:rPr>
+        <w:t>McClelland</w:t>
+      </w:r>
+      <w:proofErr w:type="spellEnd"/>
+      <w:r>
+        <w:rPr>
+          <w:rFonts w:ascii="Arial" w:hAnsi="Arial" w:cs="Arial"/>
+          <w:color w:val="000000"/>
+          <w:sz w:val="24"/>
+          <w:szCs w:val="24"/>
+          <w:shd w:val="clear" w:color="auto" w:fill="FFFFFF"/>
+        </w:rPr>
+        <w:t xml:space="preserve"> (1986) define un elemento de proceso (EP), o neurona artificial, como un dispositivo </w:t>
+      </w:r>
+      <w:r>
+        <w:rPr>
+          <w:rFonts w:ascii="Arial" w:hAnsi="Arial" w:cs="Arial"/>
+          <w:color w:val="000000"/>
+          <w:sz w:val="24"/>
+          <w:szCs w:val="24"/>
+          <w:shd w:val="clear" w:color="auto" w:fill="FFFFFF"/>
+        </w:rPr>
+        <w:t>que,</w:t>
+      </w:r>
+      <w:r>
+        <w:rPr>
+          <w:rFonts w:ascii="Arial" w:hAnsi="Arial" w:cs="Arial"/>
+          <w:color w:val="000000"/>
+          <w:sz w:val="24"/>
+          <w:szCs w:val="24"/>
+          <w:shd w:val="clear" w:color="auto" w:fill="FFFFFF"/>
+        </w:rPr>
+        <w:t xml:space="preserve"> a partir de un conjunto de entradas, x</w:t>
+      </w:r>
+      <w:r>
+        <w:rPr>
+          <w:rFonts w:ascii="Arial" w:hAnsi="Arial" w:cs="Arial"/>
+          <w:color w:val="000000"/>
+          <w:sz w:val="24"/>
+          <w:szCs w:val="24"/>
+          <w:shd w:val="clear" w:color="auto" w:fill="FFFFFF"/>
+          <w:vertAlign w:val="subscript"/>
+        </w:rPr>
+        <w:t>i</w:t>
+      </w:r>
+      <w:r>
+        <w:rPr>
+          <w:rFonts w:ascii="Arial" w:hAnsi="Arial" w:cs="Arial"/>
+          <w:color w:val="000000"/>
+          <w:sz w:val="24"/>
+          <w:szCs w:val="24"/>
+          <w:shd w:val="clear" w:color="auto" w:fill="FFFFFF"/>
+        </w:rPr>
+        <w:t> (i=1...n) o vector </w:t>
+      </w:r>
+      <w:r>
+        <w:rPr>
+          <w:rFonts w:ascii="Arial" w:hAnsi="Arial" w:cs="Arial"/>
+          <w:bCs/>
+          <w:color w:val="000000"/>
+          <w:sz w:val="24"/>
+          <w:szCs w:val="24"/>
+          <w:shd w:val="clear" w:color="auto" w:fill="FFFFFF"/>
+        </w:rPr>
+        <w:t>x</w:t>
+      </w:r>
+      <w:r>
+        <w:rPr>
+          <w:rFonts w:ascii="Arial" w:hAnsi="Arial" w:cs="Arial"/>
+          <w:color w:val="000000"/>
+          <w:sz w:val="24"/>
+          <w:szCs w:val="24"/>
+          <w:shd w:val="clear" w:color="auto" w:fill="FFFFFF"/>
+        </w:rPr>
+        <w:t>, genera una única salida y.</w:t>
+      </w:r>
+    </w:p>
+    <w:p>
+      <w:pPr>
+        <w:rPr>
+          <w:rFonts w:ascii="Arial" w:hAnsi="Arial" w:cs="Arial"/>
+          <w:sz w:val="24"/>
+          <w:szCs w:val="24"/>
+        </w:rPr>
+      </w:pPr>
+    </w:p>
+    <w:p>
+      <w:pPr>
+        <w:jc w:val="both"/>
+        <w:rPr>
+          <w:rFonts w:ascii="Arial" w:hAnsi="Arial" w:cs="Arial"/>
+          <w:b/>
+          <w:sz w:val="24"/>
+        </w:rPr>
+      </w:pPr>
+    </w:p>
+    <w:p>
+      <w:pPr>
+        <w:jc w:val="both"/>
+        <w:rPr>
+          <w:rFonts w:ascii="Arial" w:hAnsi="Arial" w:cs="Arial"/>
+          <w:b/>
+          <w:sz w:val="24"/>
+        </w:rPr>
+      </w:pPr>
+    </w:p>
+    <w:p>
+      <w:pPr>
+        <w:jc w:val="both"/>
+        <w:rPr>
+          <w:rFonts w:ascii="Arial" w:hAnsi="Arial" w:cs="Arial"/>
+          <w:b/>
+          <w:sz w:val="24"/>
+        </w:rPr>
+      </w:pPr>
+    </w:p>
+    <w:p>
+      <w:pPr>
+        <w:jc w:val="both"/>
+        <w:rPr>
+          <w:rFonts w:ascii="Arial" w:hAnsi="Arial" w:cs="Arial"/>
+          <w:b/>
+          <w:sz w:val="24"/>
+        </w:rPr>
+      </w:pPr>
+    </w:p>
+    <w:p>
+      <w:pPr>
+        <w:jc w:val="both"/>
+        <w:rPr>
+          <w:rFonts w:ascii="Arial" w:hAnsi="Arial" w:cs="Arial"/>
+          <w:b/>
+          <w:sz w:val="24"/>
+        </w:rPr>
+      </w:pPr>
+    </w:p>
+    <w:p>
+      <w:pPr>
+        <w:jc w:val="both"/>
+        <w:rPr>
+          <w:rFonts w:ascii="Arial" w:eastAsia="Times New Roman" w:hAnsi="Arial" w:cs="Arial"/>
+          <w:color w:val="000000"/>
+          <w:sz w:val="24"/>
+          <w:szCs w:val="27"/>
+          <w:lang w:eastAsia="es-VE"/>
+        </w:rPr>
+      </w:pPr>
+      <w:r>
+        <w:rPr>
+          <w:rFonts w:ascii="Arial" w:eastAsia="Times New Roman" w:hAnsi="Arial" w:cs="Arial"/>
+          <w:color w:val="000000"/>
+          <w:sz w:val="24"/>
+          <w:szCs w:val="27"/>
+          <w:lang w:eastAsia="es-VE"/>
+        </w:rPr>
+        <w:t>Esta neurona artificial consta de los siguientes elementos:</w:t>
+      </w:r>
+    </w:p>
+    <w:p>
+      <w:pPr>
+        <w:pStyle w:val="Prrafodelista"/>
+        <w:numPr>
+          <w:ilvl w:val="0"/>
+          <w:numId w:val="3"/>
+        </w:numPr>
+        <w:jc w:val="both"/>
+        <w:rPr>
+          <w:rFonts w:ascii="Arial" w:eastAsia="Times New Roman" w:hAnsi="Arial" w:cs="Arial"/>
+          <w:color w:val="000000"/>
+          <w:sz w:val="24"/>
+          <w:szCs w:val="27"/>
+          <w:lang w:eastAsia="es-VE"/>
+        </w:rPr>
+      </w:pPr>
+      <w:r>
+        <w:rPr>
+          <w:rFonts w:ascii="Arial" w:eastAsia="Times New Roman" w:hAnsi="Arial" w:cs="Arial"/>
+          <w:color w:val="000000"/>
+          <w:sz w:val="24"/>
+          <w:szCs w:val="27"/>
+          <w:lang w:eastAsia="es-VE"/>
+        </w:rPr>
+        <w:t>Conjunto de entradas o vector de entradas </w:t>
+      </w:r>
+      <w:r>
+        <w:rPr>
+          <w:rFonts w:ascii="Arial" w:eastAsia="Times New Roman" w:hAnsi="Arial" w:cs="Arial"/>
+          <w:b/>
+          <w:bCs/>
+          <w:color w:val="000000"/>
+          <w:sz w:val="24"/>
+          <w:szCs w:val="27"/>
+          <w:lang w:eastAsia="es-VE"/>
+        </w:rPr>
+        <w:t>x</w:t>
+      </w:r>
+      <w:r>
+        <w:rPr>
+          <w:rFonts w:ascii="Arial" w:eastAsia="Times New Roman" w:hAnsi="Arial" w:cs="Arial"/>
+          <w:color w:val="000000"/>
+          <w:sz w:val="24"/>
+          <w:szCs w:val="27"/>
+          <w:lang w:eastAsia="es-VE"/>
+        </w:rPr>
+        <w:t>, de n componentes</w:t>
+      </w:r>
+      <w:r>
+        <w:rPr>
+          <w:rFonts w:ascii="Arial" w:eastAsia="Times New Roman" w:hAnsi="Arial" w:cs="Arial"/>
+          <w:color w:val="000000"/>
+          <w:sz w:val="24"/>
+          <w:szCs w:val="27"/>
+          <w:lang w:eastAsia="es-VE"/>
+        </w:rPr>
+        <w:t>.</w:t>
+      </w:r>
+    </w:p>
+    <w:p>
+      <w:pPr>
+        <w:pStyle w:val="Prrafodelista"/>
+        <w:numPr>
+          <w:ilvl w:val="0"/>
+          <w:numId w:val="3"/>
+        </w:numPr>
+        <w:jc w:val="both"/>
+        <w:rPr>
+          <w:rFonts w:ascii="Arial" w:eastAsia="Times New Roman" w:hAnsi="Arial" w:cs="Arial"/>
+          <w:color w:val="000000"/>
+          <w:sz w:val="24"/>
+          <w:szCs w:val="27"/>
+          <w:lang w:eastAsia="es-VE"/>
+        </w:rPr>
+      </w:pPr>
+      <w:r>
+        <w:rPr>
+          <w:rFonts w:ascii="Arial" w:eastAsia="Times New Roman" w:hAnsi="Arial" w:cs="Arial"/>
+          <w:color w:val="000000"/>
+          <w:sz w:val="24"/>
+          <w:szCs w:val="27"/>
+          <w:lang w:eastAsia="es-VE"/>
+        </w:rPr>
+        <w:t>Conjunto de </w:t>
+      </w:r>
+      <w:r>
+        <w:rPr>
+          <w:rFonts w:ascii="Arial" w:eastAsia="Times New Roman" w:hAnsi="Arial" w:cs="Arial"/>
+          <w:i/>
+          <w:iCs/>
+          <w:color w:val="000000"/>
+          <w:sz w:val="24"/>
+          <w:szCs w:val="27"/>
+          <w:lang w:eastAsia="es-VE"/>
+        </w:rPr>
+        <w:t>pesos sinápticos</w:t>
+      </w:r>
+      <w:r>
+        <w:rPr>
+          <w:rFonts w:ascii="Arial" w:eastAsia="Times New Roman" w:hAnsi="Arial" w:cs="Arial"/>
+          <w:color w:val="000000"/>
+          <w:sz w:val="24"/>
+          <w:szCs w:val="27"/>
+          <w:lang w:eastAsia="es-VE"/>
+        </w:rPr>
+        <w:t> </w:t>
+      </w:r>
+      <w:proofErr w:type="spellStart"/>
+      <w:r>
+        <w:rPr>
+          <w:rFonts w:ascii="Arial" w:eastAsia="Times New Roman" w:hAnsi="Arial" w:cs="Arial"/>
+          <w:color w:val="000000"/>
+          <w:sz w:val="24"/>
+          <w:szCs w:val="27"/>
+          <w:lang w:eastAsia="es-VE"/>
+        </w:rPr>
+        <w:t>w</w:t>
+      </w:r>
+      <w:r>
+        <w:rPr>
+          <w:rFonts w:ascii="Arial" w:eastAsia="Times New Roman" w:hAnsi="Arial" w:cs="Arial"/>
+          <w:color w:val="000000"/>
+          <w:sz w:val="24"/>
+          <w:szCs w:val="27"/>
+          <w:vertAlign w:val="subscript"/>
+          <w:lang w:eastAsia="es-VE"/>
+        </w:rPr>
+        <w:t>ij</w:t>
+      </w:r>
+      <w:proofErr w:type="spellEnd"/>
+      <w:r>
+        <w:rPr>
+          <w:rFonts w:ascii="Arial" w:eastAsia="Times New Roman" w:hAnsi="Arial" w:cs="Arial"/>
+          <w:color w:val="000000"/>
+          <w:sz w:val="24"/>
+          <w:szCs w:val="27"/>
+          <w:lang w:eastAsia="es-VE"/>
+        </w:rPr>
+        <w:t xml:space="preserve">. Representan la interacción entre la neurona </w:t>
+      </w:r>
+      <w:proofErr w:type="spellStart"/>
+      <w:r>
+        <w:rPr>
+          <w:rFonts w:ascii="Arial" w:eastAsia="Times New Roman" w:hAnsi="Arial" w:cs="Arial"/>
+          <w:color w:val="000000"/>
+          <w:sz w:val="24"/>
+          <w:szCs w:val="27"/>
+          <w:lang w:eastAsia="es-VE"/>
+        </w:rPr>
+        <w:t>presináptica</w:t>
+      </w:r>
+      <w:proofErr w:type="spellEnd"/>
+      <w:r>
+        <w:rPr>
+          <w:rFonts w:ascii="Arial" w:eastAsia="Times New Roman" w:hAnsi="Arial" w:cs="Arial"/>
+          <w:color w:val="000000"/>
+          <w:sz w:val="24"/>
+          <w:szCs w:val="27"/>
+          <w:lang w:eastAsia="es-VE"/>
+        </w:rPr>
+        <w:t xml:space="preserve"> j y la </w:t>
+      </w:r>
+      <w:proofErr w:type="spellStart"/>
+      <w:r>
+        <w:rPr>
+          <w:rFonts w:ascii="Arial" w:eastAsia="Times New Roman" w:hAnsi="Arial" w:cs="Arial"/>
+          <w:color w:val="000000"/>
+          <w:sz w:val="24"/>
+          <w:szCs w:val="27"/>
+          <w:lang w:eastAsia="es-VE"/>
+        </w:rPr>
+        <w:t>postsináptica</w:t>
+      </w:r>
+      <w:proofErr w:type="spellEnd"/>
+      <w:r>
+        <w:rPr>
+          <w:rFonts w:ascii="Arial" w:eastAsia="Times New Roman" w:hAnsi="Arial" w:cs="Arial"/>
+          <w:color w:val="000000"/>
+          <w:sz w:val="24"/>
+          <w:szCs w:val="27"/>
+          <w:lang w:eastAsia="es-VE"/>
+        </w:rPr>
+        <w:t xml:space="preserve"> i.</w:t>
+      </w:r>
+    </w:p>
+    <w:p>
+      <w:pPr>
+        <w:pStyle w:val="Prrafodelista"/>
+        <w:numPr>
+          <w:ilvl w:val="0"/>
+          <w:numId w:val="3"/>
+        </w:numPr>
+        <w:jc w:val="both"/>
+        <w:rPr>
+          <w:rFonts w:ascii="Arial" w:eastAsia="Times New Roman" w:hAnsi="Arial" w:cs="Arial"/>
+          <w:color w:val="000000"/>
+          <w:sz w:val="24"/>
+          <w:szCs w:val="27"/>
+          <w:lang w:eastAsia="es-VE"/>
+        </w:rPr>
+      </w:pPr>
+      <w:r>
+        <w:rPr>
+          <w:rFonts w:ascii="Arial" w:eastAsia="Times New Roman" w:hAnsi="Arial" w:cs="Arial"/>
+          <w:i/>
+          <w:iCs/>
+          <w:color w:val="000000"/>
+          <w:sz w:val="24"/>
+          <w:szCs w:val="27"/>
+          <w:lang w:eastAsia="es-VE"/>
+        </w:rPr>
+        <w:t>Regla de propagación</w:t>
+      </w:r>
+      <w:r>
+        <w:rPr>
+          <w:rFonts w:ascii="Arial" w:eastAsia="Times New Roman" w:hAnsi="Arial" w:cs="Arial"/>
+          <w:color w:val="000000"/>
+          <w:sz w:val="24"/>
+          <w:szCs w:val="27"/>
+          <w:lang w:eastAsia="es-VE"/>
+        </w:rPr>
+        <w:t> d(</w:t>
+      </w:r>
+      <w:proofErr w:type="spellStart"/>
+      <w:proofErr w:type="gramStart"/>
+      <w:r>
+        <w:rPr>
+          <w:rFonts w:ascii="Arial" w:eastAsia="Times New Roman" w:hAnsi="Arial" w:cs="Arial"/>
+          <w:color w:val="000000"/>
+          <w:sz w:val="24"/>
+          <w:szCs w:val="27"/>
+          <w:lang w:eastAsia="es-VE"/>
+        </w:rPr>
+        <w:t>w</w:t>
+      </w:r>
+      <w:r>
+        <w:rPr>
+          <w:rFonts w:ascii="Arial" w:eastAsia="Times New Roman" w:hAnsi="Arial" w:cs="Arial"/>
+          <w:color w:val="000000"/>
+          <w:sz w:val="24"/>
+          <w:szCs w:val="27"/>
+          <w:vertAlign w:val="subscript"/>
+          <w:lang w:eastAsia="es-VE"/>
+        </w:rPr>
+        <w:t>ij,</w:t>
+      </w:r>
+      <w:r>
+        <w:rPr>
+          <w:rFonts w:ascii="Arial" w:eastAsia="Times New Roman" w:hAnsi="Arial" w:cs="Arial"/>
+          <w:color w:val="000000"/>
+          <w:sz w:val="24"/>
+          <w:szCs w:val="27"/>
+          <w:lang w:eastAsia="es-VE"/>
+        </w:rPr>
+        <w:t>x</w:t>
+      </w:r>
+      <w:r>
+        <w:rPr>
+          <w:rFonts w:ascii="Arial" w:eastAsia="Times New Roman" w:hAnsi="Arial" w:cs="Arial"/>
+          <w:color w:val="000000"/>
+          <w:sz w:val="24"/>
+          <w:szCs w:val="27"/>
+          <w:vertAlign w:val="subscript"/>
+          <w:lang w:eastAsia="es-VE"/>
+        </w:rPr>
+        <w:t>j</w:t>
+      </w:r>
+      <w:proofErr w:type="spellEnd"/>
+      <w:proofErr w:type="gramEnd"/>
+      <w:r>
+        <w:rPr>
+          <w:rFonts w:ascii="Arial" w:eastAsia="Times New Roman" w:hAnsi="Arial" w:cs="Arial"/>
+          <w:color w:val="000000"/>
+          <w:sz w:val="24"/>
+          <w:szCs w:val="27"/>
+          <w:lang w:eastAsia="es-VE"/>
+        </w:rPr>
+        <w:t xml:space="preserve">(t)): proporciona el potencial </w:t>
+      </w:r>
+      <w:proofErr w:type="spellStart"/>
+      <w:r>
+        <w:rPr>
+          <w:rFonts w:ascii="Arial" w:eastAsia="Times New Roman" w:hAnsi="Arial" w:cs="Arial"/>
+          <w:color w:val="000000"/>
+          <w:sz w:val="24"/>
+          <w:szCs w:val="27"/>
+          <w:lang w:eastAsia="es-VE"/>
+        </w:rPr>
+        <w:t>postsináptico</w:t>
+      </w:r>
+      <w:proofErr w:type="spellEnd"/>
+      <w:r>
+        <w:rPr>
+          <w:rFonts w:ascii="Arial" w:eastAsia="Times New Roman" w:hAnsi="Arial" w:cs="Arial"/>
+          <w:color w:val="000000"/>
+          <w:sz w:val="24"/>
+          <w:szCs w:val="27"/>
+          <w:lang w:eastAsia="es-VE"/>
+        </w:rPr>
+        <w:t>, h</w:t>
+      </w:r>
+      <w:r>
+        <w:rPr>
+          <w:rFonts w:ascii="Arial" w:eastAsia="Times New Roman" w:hAnsi="Arial" w:cs="Arial"/>
+          <w:color w:val="000000"/>
+          <w:sz w:val="24"/>
+          <w:szCs w:val="27"/>
+          <w:vertAlign w:val="subscript"/>
+          <w:lang w:eastAsia="es-VE"/>
+        </w:rPr>
+        <w:t>i</w:t>
+      </w:r>
+      <w:r>
+        <w:rPr>
+          <w:rFonts w:ascii="Arial" w:eastAsia="Times New Roman" w:hAnsi="Arial" w:cs="Arial"/>
+          <w:color w:val="000000"/>
+          <w:sz w:val="24"/>
+          <w:szCs w:val="27"/>
+          <w:lang w:eastAsia="es-VE"/>
+        </w:rPr>
+        <w:t>(t).</w:t>
+      </w:r>
+    </w:p>
+    <w:p>
+      <w:pPr>
+        <w:pStyle w:val="Prrafodelista"/>
+        <w:numPr>
+          <w:ilvl w:val="0"/>
+          <w:numId w:val="3"/>
+        </w:numPr>
+        <w:jc w:val="both"/>
+        <w:rPr>
+          <w:rFonts w:ascii="Arial" w:eastAsia="Times New Roman" w:hAnsi="Arial" w:cs="Arial"/>
+          <w:color w:val="000000"/>
+          <w:sz w:val="24"/>
+          <w:szCs w:val="27"/>
+          <w:lang w:eastAsia="es-VE"/>
+        </w:rPr>
+      </w:pPr>
+      <w:r>
+        <w:rPr>
+          <w:rFonts w:ascii="Arial" w:eastAsia="Times New Roman" w:hAnsi="Arial" w:cs="Arial"/>
+          <w:i/>
+          <w:iCs/>
+          <w:color w:val="000000"/>
+          <w:sz w:val="24"/>
+          <w:szCs w:val="27"/>
+          <w:lang w:eastAsia="es-VE"/>
+        </w:rPr>
+        <w:t>Función de activación </w:t>
+      </w:r>
+      <w:proofErr w:type="spellStart"/>
+      <w:r>
+        <w:rPr>
+          <w:rFonts w:ascii="Arial" w:eastAsia="Times New Roman" w:hAnsi="Arial" w:cs="Arial"/>
+          <w:color w:val="000000"/>
+          <w:sz w:val="24"/>
+          <w:szCs w:val="27"/>
+          <w:lang w:eastAsia="es-VE"/>
+        </w:rPr>
+        <w:t>a</w:t>
+      </w:r>
+      <w:r>
+        <w:rPr>
+          <w:rFonts w:ascii="Arial" w:eastAsia="Times New Roman" w:hAnsi="Arial" w:cs="Arial"/>
+          <w:color w:val="000000"/>
+          <w:sz w:val="24"/>
+          <w:szCs w:val="27"/>
+          <w:vertAlign w:val="subscript"/>
+          <w:lang w:eastAsia="es-VE"/>
+        </w:rPr>
+        <w:t>i</w:t>
+      </w:r>
+      <w:proofErr w:type="spellEnd"/>
+      <w:r>
+        <w:rPr>
+          <w:rFonts w:ascii="Arial" w:eastAsia="Times New Roman" w:hAnsi="Arial" w:cs="Arial"/>
+          <w:color w:val="000000"/>
+          <w:sz w:val="24"/>
+          <w:szCs w:val="27"/>
+          <w:lang w:eastAsia="es-VE"/>
+        </w:rPr>
+        <w:t>(t)=f(</w:t>
+      </w:r>
+      <w:proofErr w:type="spellStart"/>
+      <w:r>
+        <w:rPr>
+          <w:rFonts w:ascii="Arial" w:eastAsia="Times New Roman" w:hAnsi="Arial" w:cs="Arial"/>
+          <w:color w:val="000000"/>
+          <w:sz w:val="24"/>
+          <w:szCs w:val="27"/>
+          <w:lang w:eastAsia="es-VE"/>
+        </w:rPr>
+        <w:t>a</w:t>
+      </w:r>
+      <w:r>
+        <w:rPr>
+          <w:rFonts w:ascii="Arial" w:eastAsia="Times New Roman" w:hAnsi="Arial" w:cs="Arial"/>
+          <w:color w:val="000000"/>
+          <w:sz w:val="24"/>
+          <w:szCs w:val="27"/>
+          <w:vertAlign w:val="subscript"/>
+          <w:lang w:eastAsia="es-VE"/>
+        </w:rPr>
+        <w:t>i</w:t>
+      </w:r>
+      <w:proofErr w:type="spellEnd"/>
+      <w:r>
+        <w:rPr>
+          <w:rFonts w:ascii="Arial" w:eastAsia="Times New Roman" w:hAnsi="Arial" w:cs="Arial"/>
+          <w:color w:val="000000"/>
+          <w:sz w:val="24"/>
+          <w:szCs w:val="27"/>
+          <w:lang w:eastAsia="es-VE"/>
+        </w:rPr>
+        <w:t>(t-1), h</w:t>
+      </w:r>
+      <w:r>
+        <w:rPr>
+          <w:rFonts w:ascii="Arial" w:eastAsia="Times New Roman" w:hAnsi="Arial" w:cs="Arial"/>
+          <w:color w:val="000000"/>
+          <w:sz w:val="24"/>
+          <w:szCs w:val="27"/>
+          <w:vertAlign w:val="subscript"/>
+          <w:lang w:eastAsia="es-VE"/>
+        </w:rPr>
+        <w:t>i</w:t>
+      </w:r>
+      <w:r>
+        <w:rPr>
+          <w:rFonts w:ascii="Arial" w:eastAsia="Times New Roman" w:hAnsi="Arial" w:cs="Arial"/>
+          <w:color w:val="000000"/>
+          <w:sz w:val="24"/>
+          <w:szCs w:val="27"/>
+          <w:lang w:eastAsia="es-VE"/>
+        </w:rPr>
+        <w:t xml:space="preserve">(t)): proporciona el estado de activación de la neurona en función del estado anterior y del valor </w:t>
+      </w:r>
+      <w:proofErr w:type="spellStart"/>
+      <w:r>
+        <w:rPr>
+          <w:rFonts w:ascii="Arial" w:eastAsia="Times New Roman" w:hAnsi="Arial" w:cs="Arial"/>
+          <w:color w:val="000000"/>
+          <w:sz w:val="24"/>
+          <w:szCs w:val="27"/>
+          <w:lang w:eastAsia="es-VE"/>
+        </w:rPr>
+        <w:t>postsináptico</w:t>
+      </w:r>
+      <w:proofErr w:type="spellEnd"/>
+      <w:r>
+        <w:rPr>
+          <w:rFonts w:ascii="Arial" w:eastAsia="Times New Roman" w:hAnsi="Arial" w:cs="Arial"/>
+          <w:color w:val="000000"/>
+          <w:sz w:val="24"/>
+          <w:szCs w:val="27"/>
+          <w:lang w:eastAsia="es-VE"/>
+        </w:rPr>
+        <w:t>.</w:t>
+      </w:r>
+    </w:p>
+    <w:p>
+      <w:pPr>
+        <w:pStyle w:val="Prrafodelista"/>
+        <w:numPr>
+          <w:ilvl w:val="0"/>
+          <w:numId w:val="3"/>
+        </w:numPr>
+        <w:jc w:val="both"/>
+        <w:rPr>
+          <w:rFonts w:ascii="Arial" w:eastAsia="Times New Roman" w:hAnsi="Arial" w:cs="Arial"/>
+          <w:color w:val="000000"/>
+          <w:sz w:val="24"/>
+          <w:szCs w:val="27"/>
+          <w:lang w:eastAsia="es-VE"/>
+        </w:rPr>
+      </w:pPr>
+      <w:r>
+        <w:rPr>
+          <w:rFonts w:ascii="Arial" w:eastAsia="Times New Roman" w:hAnsi="Arial" w:cs="Arial"/>
+          <w:i/>
+          <w:iCs/>
+          <w:color w:val="000000"/>
+          <w:sz w:val="24"/>
+          <w:szCs w:val="27"/>
+          <w:lang w:eastAsia="es-VE"/>
+        </w:rPr>
+        <w:t>Función de salida </w:t>
+      </w:r>
+      <w:r>
+        <w:rPr>
+          <w:rFonts w:ascii="Arial" w:eastAsia="Times New Roman" w:hAnsi="Arial" w:cs="Arial"/>
+          <w:color w:val="000000"/>
+          <w:sz w:val="24"/>
+          <w:szCs w:val="27"/>
+          <w:lang w:eastAsia="es-VE"/>
+        </w:rPr>
+        <w:t>F</w:t>
+      </w:r>
+      <w:r>
+        <w:rPr>
+          <w:rFonts w:ascii="Arial" w:eastAsia="Times New Roman" w:hAnsi="Arial" w:cs="Arial"/>
+          <w:color w:val="000000"/>
+          <w:sz w:val="24"/>
+          <w:szCs w:val="27"/>
+          <w:vertAlign w:val="subscript"/>
+          <w:lang w:eastAsia="es-VE"/>
+        </w:rPr>
+        <w:t>i</w:t>
+      </w:r>
+      <w:r>
+        <w:rPr>
+          <w:rFonts w:ascii="Arial" w:eastAsia="Times New Roman" w:hAnsi="Arial" w:cs="Arial"/>
+          <w:color w:val="000000"/>
+          <w:sz w:val="24"/>
+          <w:szCs w:val="27"/>
+          <w:lang w:eastAsia="es-VE"/>
+        </w:rPr>
+        <w:t xml:space="preserve">(t): proporciona la salida </w:t>
+      </w:r>
+      <w:proofErr w:type="spellStart"/>
+      <w:r>
+        <w:rPr>
+          <w:rFonts w:ascii="Arial" w:eastAsia="Times New Roman" w:hAnsi="Arial" w:cs="Arial"/>
+          <w:color w:val="000000"/>
+          <w:sz w:val="24"/>
+          <w:szCs w:val="27"/>
+          <w:lang w:eastAsia="es-VE"/>
+        </w:rPr>
+        <w:t>y</w:t>
+      </w:r>
+      <w:r>
+        <w:rPr>
+          <w:rFonts w:ascii="Arial" w:eastAsia="Times New Roman" w:hAnsi="Arial" w:cs="Arial"/>
+          <w:color w:val="000000"/>
+          <w:sz w:val="24"/>
+          <w:szCs w:val="27"/>
+          <w:vertAlign w:val="subscript"/>
+          <w:lang w:eastAsia="es-VE"/>
+        </w:rPr>
+        <w:t>i</w:t>
+      </w:r>
+      <w:proofErr w:type="spellEnd"/>
+      <w:r>
+        <w:rPr>
+          <w:rFonts w:ascii="Arial" w:eastAsia="Times New Roman" w:hAnsi="Arial" w:cs="Arial"/>
+          <w:color w:val="000000"/>
+          <w:sz w:val="24"/>
+          <w:szCs w:val="27"/>
+          <w:lang w:eastAsia="es-VE"/>
+        </w:rPr>
+        <w:t>(t), en función del estado de activación.</w:t>
+      </w:r>
+    </w:p>
+    <w:p>
+      <w:pPr>
+        <w:ind w:firstLine="708"/>
+        <w:jc w:val="both"/>
+        <w:rPr>
+          <w:rFonts w:ascii="Arial" w:eastAsia="Times New Roman" w:hAnsi="Arial" w:cs="Arial"/>
+          <w:color w:val="000000"/>
+          <w:sz w:val="24"/>
+          <w:szCs w:val="27"/>
+          <w:lang w:eastAsia="es-VE"/>
+        </w:rPr>
+      </w:pPr>
+      <w:r>
+        <w:rPr>
+          <w:rFonts w:ascii="Arial" w:eastAsia="Times New Roman" w:hAnsi="Arial" w:cs="Arial"/>
+          <w:color w:val="000000"/>
+          <w:sz w:val="24"/>
+          <w:szCs w:val="27"/>
+          <w:lang w:eastAsia="es-VE"/>
+        </w:rPr>
+        <w:t xml:space="preserve">Las señales de entrada y salida pueden ser señales binarias (0,1 – neuronas de </w:t>
+      </w:r>
+      <w:proofErr w:type="spellStart"/>
+      <w:r>
+        <w:rPr>
+          <w:rFonts w:ascii="Arial" w:eastAsia="Times New Roman" w:hAnsi="Arial" w:cs="Arial"/>
+          <w:color w:val="000000"/>
+          <w:sz w:val="24"/>
+          <w:szCs w:val="27"/>
+          <w:lang w:eastAsia="es-VE"/>
+        </w:rPr>
+        <w:t>McCulloch</w:t>
+      </w:r>
+      <w:proofErr w:type="spellEnd"/>
+      <w:r>
+        <w:rPr>
+          <w:rFonts w:ascii="Arial" w:eastAsia="Times New Roman" w:hAnsi="Arial" w:cs="Arial"/>
+          <w:color w:val="000000"/>
+          <w:sz w:val="24"/>
+          <w:szCs w:val="27"/>
+          <w:lang w:eastAsia="es-VE"/>
+        </w:rPr>
+        <w:t xml:space="preserve"> y </w:t>
+      </w:r>
+      <w:proofErr w:type="spellStart"/>
+      <w:r>
+        <w:rPr>
+          <w:rFonts w:ascii="Arial" w:eastAsia="Times New Roman" w:hAnsi="Arial" w:cs="Arial"/>
+          <w:color w:val="000000"/>
+          <w:sz w:val="24"/>
+          <w:szCs w:val="27"/>
+          <w:lang w:eastAsia="es-VE"/>
+        </w:rPr>
+        <w:t>Pitts</w:t>
+      </w:r>
+      <w:proofErr w:type="spellEnd"/>
+      <w:r>
+        <w:rPr>
+          <w:rFonts w:ascii="Arial" w:eastAsia="Times New Roman" w:hAnsi="Arial" w:cs="Arial"/>
+          <w:color w:val="000000"/>
+          <w:sz w:val="24"/>
+          <w:szCs w:val="27"/>
+          <w:lang w:eastAsia="es-VE"/>
+        </w:rPr>
+        <w:t>), bipolares (-1,1), números enteros o continuos, variables borrosas, etc.</w:t>
+      </w:r>
+    </w:p>
+    <w:p>
+      <w:pPr>
+        <w:ind w:firstLine="708"/>
+        <w:jc w:val="both"/>
+        <w:rPr>
+          <w:rFonts w:ascii="Arial" w:hAnsi="Arial" w:cs="Arial"/>
+          <w:color w:val="000000"/>
+          <w:sz w:val="24"/>
+          <w:szCs w:val="27"/>
+          <w:shd w:val="clear" w:color="auto" w:fill="FFFFFF"/>
+        </w:rPr>
+      </w:pPr>
+      <w:r>
+        <w:rPr>
+          <w:rFonts w:ascii="Arial" w:hAnsi="Arial" w:cs="Arial"/>
+          <w:color w:val="000000"/>
+          <w:sz w:val="24"/>
+          <w:szCs w:val="27"/>
+          <w:shd w:val="clear" w:color="auto" w:fill="FFFFFF"/>
+        </w:rPr>
+        <w:t>La regla de propagación suele ser una suma ponderada del producto escalar del vector de entrada y el vector de pesos:</w:t>
+      </w:r>
+    </w:p>
+    <w:p>
+      <w:pPr>
+        <w:jc w:val="center"/>
+        <w:rPr>
+          <w:rFonts w:ascii="Arial" w:eastAsia="Times New Roman" w:hAnsi="Arial" w:cs="Arial"/>
+          <w:color w:val="000000"/>
+          <w:szCs w:val="27"/>
+          <w:lang w:eastAsia="es-VE"/>
+        </w:rPr>
+      </w:pPr>
+      <m:oMathPara>
+        <m:oMath>
+          <m:sSub>
+            <m:sSubPr>
+              <m:ctrlPr>
+                <w:rPr>
+                  <w:rFonts w:ascii="Cambria Math" w:eastAsia="Times New Roman" w:hAnsi="Cambria Math" w:cs="Arial"/>
+                  <w:i/>
+                  <w:color w:val="000000"/>
+                  <w:szCs w:val="27"/>
+                  <w:lang w:eastAsia="es-VE"/>
+                </w:rPr>
+              </m:ctrlPr>
+            </m:sSubPr>
+            <m:e>
+              <m:r>
+                <w:rPr>
+                  <w:rFonts w:ascii="Cambria Math" w:eastAsia="Times New Roman" w:hAnsi="Cambria Math" w:cs="Arial"/>
+                  <w:color w:val="000000"/>
+                  <w:szCs w:val="27"/>
+                  <w:lang w:eastAsia="es-VE"/>
+                </w:rPr>
+                <m:t>h</m:t>
+              </m:r>
+            </m:e>
+            <m:sub>
+              <m:r>
+                <w:rPr>
+                  <w:rFonts w:ascii="Cambria Math" w:eastAsia="Times New Roman" w:hAnsi="Cambria Math" w:cs="Arial"/>
+                  <w:color w:val="000000"/>
+                  <w:szCs w:val="27"/>
+                  <w:lang w:eastAsia="es-VE"/>
+                </w:rPr>
+                <m:t>i</m:t>
+              </m:r>
+            </m:sub>
+          </m:sSub>
+          <m:d>
+            <m:dPr>
+              <m:ctrlPr>
+                <w:rPr>
+                  <w:rFonts w:ascii="Cambria Math" w:eastAsia="Times New Roman" w:hAnsi="Cambria Math" w:cs="Arial"/>
+                  <w:i/>
+                  <w:color w:val="000000"/>
+                  <w:szCs w:val="27"/>
+                  <w:lang w:eastAsia="es-VE"/>
+                </w:rPr>
+              </m:ctrlPr>
+            </m:dPr>
+            <m:e>
+              <m:r>
+                <w:rPr>
+                  <w:rFonts w:ascii="Cambria Math" w:eastAsia="Times New Roman" w:hAnsi="Cambria Math" w:cs="Arial"/>
+                  <w:color w:val="000000"/>
+                  <w:szCs w:val="27"/>
+                  <w:lang w:eastAsia="es-VE"/>
+                </w:rPr>
+                <m:t>t</m:t>
+              </m:r>
+            </m:e>
+          </m:d>
+          <m:r>
+            <w:rPr>
+              <w:rFonts w:ascii="Cambria Math" w:eastAsia="Times New Roman" w:hAnsi="Cambria Math" w:cs="Arial"/>
+              <w:color w:val="000000"/>
+              <w:szCs w:val="27"/>
+              <w:lang w:eastAsia="es-VE"/>
+            </w:rPr>
+            <m:t>=</m:t>
+          </m:r>
+          <m:nary>
+            <m:naryPr>
+              <m:chr m:val="∑"/>
+              <m:limLoc m:val="undOvr"/>
+              <m:subHide m:val="1"/>
+              <m:supHide m:val="1"/>
+              <m:ctrlPr>
+                <w:rPr>
+                  <w:rFonts w:ascii="Cambria Math" w:eastAsia="Times New Roman" w:hAnsi="Cambria Math" w:cs="Arial"/>
+                  <w:i/>
+                  <w:color w:val="000000"/>
+                  <w:szCs w:val="27"/>
+                  <w:lang w:eastAsia="es-VE"/>
+                </w:rPr>
+              </m:ctrlPr>
+            </m:naryPr>
+            <m:sub/>
+            <m:sup/>
+            <m:e>
+              <m:sSub>
+                <m:sSubPr>
+                  <m:ctrlPr>
+                    <w:rPr>
+                      <w:rFonts w:ascii="Cambria Math" w:eastAsia="Times New Roman" w:hAnsi="Cambria Math" w:cs="Arial"/>
+                      <w:i/>
+                      <w:color w:val="000000"/>
+                      <w:szCs w:val="27"/>
+                      <w:lang w:eastAsia="es-VE"/>
+                    </w:rPr>
+                  </m:ctrlPr>
+                </m:sSubPr>
+                <m:e>
+                  <m:r>
+                    <w:rPr>
+                      <w:rFonts w:ascii="Cambria Math" w:eastAsia="Times New Roman" w:hAnsi="Cambria Math" w:cs="Arial"/>
+                      <w:color w:val="000000"/>
+                      <w:szCs w:val="27"/>
+                      <w:lang w:eastAsia="es-VE"/>
+                    </w:rPr>
+                    <m:t>W</m:t>
+                  </m:r>
+                </m:e>
+                <m:sub>
+                  <m:r>
+                    <w:rPr>
+                      <w:rFonts w:ascii="Cambria Math" w:eastAsia="Times New Roman" w:hAnsi="Cambria Math" w:cs="Arial"/>
+                      <w:color w:val="000000"/>
+                      <w:szCs w:val="27"/>
+                      <w:lang w:eastAsia="es-VE"/>
+                    </w:rPr>
+                    <m:t>ij</m:t>
+                  </m:r>
+                </m:sub>
+              </m:sSub>
+            </m:e>
+          </m:nary>
+          <m:sSub>
+            <m:sSubPr>
+              <m:ctrlPr>
+                <w:rPr>
+                  <w:rFonts w:ascii="Cambria Math" w:eastAsia="Times New Roman" w:hAnsi="Cambria Math" w:cs="Arial"/>
+                  <w:i/>
+                  <w:color w:val="000000"/>
+                  <w:szCs w:val="27"/>
+                  <w:lang w:eastAsia="es-VE"/>
+                </w:rPr>
+              </m:ctrlPr>
+            </m:sSubPr>
+            <m:e>
+              <m:r>
+                <w:rPr>
+                  <w:rFonts w:ascii="Cambria Math" w:eastAsia="Times New Roman" w:hAnsi="Cambria Math" w:cs="Arial"/>
+                  <w:color w:val="000000"/>
+                  <w:szCs w:val="27"/>
+                  <w:lang w:eastAsia="es-VE"/>
+                </w:rPr>
+                <m:t>X</m:t>
+              </m:r>
+            </m:e>
+            <m:sub>
+              <m:r>
+                <w:rPr>
+                  <w:rFonts w:ascii="Cambria Math" w:eastAsia="Times New Roman" w:hAnsi="Cambria Math" w:cs="Arial"/>
+                  <w:color w:val="000000"/>
+                  <w:szCs w:val="27"/>
+                  <w:lang w:eastAsia="es-VE"/>
+                </w:rPr>
+                <m:t>j</m:t>
+              </m:r>
+            </m:sub>
+          </m:sSub>
+        </m:oMath>
+      </m:oMathPara>
+    </w:p>
+    <w:p>
+      <w:pPr>
+        <w:jc w:val="both"/>
+        <w:rPr>
+          <w:rFonts w:ascii="Arial" w:hAnsi="Arial" w:cs="Arial"/>
+          <w:b/>
+          <w:sz w:val="24"/>
+        </w:rPr>
+      </w:pPr>
+    </w:p>
+    <w:p>
+      <w:pPr>
+        <w:ind w:firstLine="708"/>
+        <w:jc w:val="both"/>
+        <w:rPr>
+          <w:rFonts w:ascii="Arial" w:hAnsi="Arial" w:cs="Arial"/>
+          <w:color w:val="000000"/>
+          <w:sz w:val="24"/>
+          <w:szCs w:val="24"/>
+          <w:shd w:val="clear" w:color="auto" w:fill="FFFFFF"/>
+        </w:rPr>
+      </w:pPr>
+      <w:r>
+        <w:rPr>
+          <w:rFonts w:ascii="Arial" w:hAnsi="Arial" w:cs="Arial"/>
+          <w:color w:val="000000"/>
+          <w:sz w:val="24"/>
+          <w:szCs w:val="24"/>
+          <w:shd w:val="clear" w:color="auto" w:fill="FFFFFF"/>
+        </w:rPr>
+        <w:t>La función de activación no suele tener en cuenta el estado anterior de la neurona, sino sólo el potencial h</w:t>
+      </w:r>
+      <w:r>
+        <w:rPr>
+          <w:rFonts w:ascii="Arial" w:hAnsi="Arial" w:cs="Arial"/>
+          <w:color w:val="000000"/>
+          <w:sz w:val="24"/>
+          <w:szCs w:val="24"/>
+          <w:shd w:val="clear" w:color="auto" w:fill="FFFFFF"/>
+          <w:vertAlign w:val="subscript"/>
+        </w:rPr>
+        <w:t>i</w:t>
+      </w:r>
+      <w:r>
+        <w:rPr>
+          <w:rFonts w:ascii="Arial" w:hAnsi="Arial" w:cs="Arial"/>
+          <w:color w:val="000000"/>
+          <w:sz w:val="24"/>
+          <w:szCs w:val="24"/>
+          <w:shd w:val="clear" w:color="auto" w:fill="FFFFFF"/>
+        </w:rPr>
+        <w:t xml:space="preserve">(t). Suele ser una función determinista y, casi </w:t>
+      </w:r>
+      <w:r>
+        <w:rPr>
+          <w:rFonts w:ascii="Arial" w:hAnsi="Arial" w:cs="Arial"/>
+          <w:color w:val="000000"/>
+          <w:sz w:val="24"/>
+          <w:szCs w:val="24"/>
+          <w:shd w:val="clear" w:color="auto" w:fill="FFFFFF"/>
+        </w:rPr>
+        <w:lastRenderedPageBreak/>
+        <w:t>siempre, continua y monótona creciente. Las más comunes son la función signo (+1 si h</w:t>
+      </w:r>
+      <w:r>
+        <w:rPr>
+          <w:rFonts w:ascii="Arial" w:hAnsi="Arial" w:cs="Arial"/>
+          <w:color w:val="000000"/>
+          <w:sz w:val="24"/>
+          <w:szCs w:val="24"/>
+          <w:shd w:val="clear" w:color="auto" w:fill="FFFFFF"/>
+          <w:vertAlign w:val="subscript"/>
+        </w:rPr>
+        <w:t>i</w:t>
+      </w:r>
+      <w:r>
+        <w:rPr>
+          <w:rFonts w:ascii="Arial" w:hAnsi="Arial" w:cs="Arial"/>
+          <w:color w:val="000000"/>
+          <w:sz w:val="24"/>
+          <w:szCs w:val="24"/>
+          <w:shd w:val="clear" w:color="auto" w:fill="FFFFFF"/>
+        </w:rPr>
+        <w:t xml:space="preserve">(t)&gt;0, </w:t>
+      </w:r>
+      <w:r>
+        <w:rPr>
+          <w:noProof/>
+        </w:rPr>
+        <mc:AlternateContent>
+          <mc:Choice Requires="wps">
+            <w:drawing>
+              <wp:anchor distT="0" distB="0" distL="114300" distR="114300" simplePos="0" relativeHeight="251666432" behindDoc="0" locked="0" layoutInCell="1" allowOverlap="1" wp14:anchorId="31BDD453" wp14:editId="5A8743A6">
+                <wp:simplePos x="0" y="0"/>
+                <wp:positionH relativeFrom="column">
+                  <wp:posOffset>120015</wp:posOffset>
+                </wp:positionH>
+                <wp:positionV relativeFrom="paragraph">
+                  <wp:posOffset>1953895</wp:posOffset>
+                </wp:positionV>
+                <wp:extent cx="5366385" cy="635"/>
+                <wp:effectExtent l="0" t="0" r="0" b="0"/>
+                <wp:wrapSquare wrapText="bothSides"/>
+                <wp:docPr id="6" name="Cuadro de texto 6"/>
+                <wp:cNvGraphicFramePr/>
+                <a:graphic xmlns:a="http://schemas.openxmlformats.org/drawingml/2006/main">
+                  <a:graphicData uri="http://schemas.microsoft.com/office/word/2010/wordprocessingShape">
+                    <wps:wsp>
+                      <wps:cNvSpPr txBox="1"/>
+                      <wps:spPr>
+                        <a:xfrm>
+                          <a:off x="0" y="0"/>
+                          <a:ext cx="5366385" cy="635"/>
+                        </a:xfrm>
+                        <a:prstGeom prst="rect">
+                          <a:avLst/>
+                        </a:prstGeom>
+                        <a:solidFill>
+                          <a:prstClr val="white"/>
+                        </a:solidFill>
+                        <a:ln>
+                          <a:noFill/>
+                        </a:ln>
+                      </wps:spPr>
+                      <wps:txbx>
+                        <w:txbxContent>
+                          <w:p>
+                            <w:pPr>
+                              <w:pStyle w:val="Descripcin"/>
+                              <w:jc w:val="center"/>
+                              <w:rPr>
+                                <w:rFonts w:ascii="Arial" w:hAnsi="Arial" w:cs="Arial"/>
+                                <w:color w:val="auto"/>
+                                <w:sz w:val="24"/>
+                                <w:szCs w:val="24"/>
+                                <w:shd w:val="clear" w:color="auto" w:fill="FFFFFF"/>
+                              </w:rPr>
+                            </w:pPr>
+                            <w:r>
+                              <w:rPr>
+                                <w:rFonts w:ascii="Arial" w:hAnsi="Arial" w:cs="Arial"/>
+                                <w:color w:val="auto"/>
+                              </w:rPr>
+                              <w:t xml:space="preserve">Figura </w:t>
+                            </w:r>
+                            <w:r>
+                              <w:rPr>
+                                <w:rFonts w:ascii="Arial" w:hAnsi="Arial" w:cs="Arial"/>
+                                <w:color w:val="auto"/>
+                              </w:rPr>
+                              <w:fldChar w:fldCharType="begin"/>
+                            </w:r>
+                            <w:r>
+                              <w:rPr>
+                                <w:rFonts w:ascii="Arial" w:hAnsi="Arial" w:cs="Arial"/>
+                                <w:color w:val="auto"/>
+                              </w:rPr>
+                              <w:instrText xml:space="preserve"> SEQ Figura \* ARABIC </w:instrText>
+                            </w:r>
+                            <w:r>
+                              <w:rPr>
+                                <w:rFonts w:ascii="Arial" w:hAnsi="Arial" w:cs="Arial"/>
+                                <w:color w:val="auto"/>
+                              </w:rPr>
+                              <w:fldChar w:fldCharType="separate"/>
+                            </w:r>
+                            <w:r>
+                              <w:rPr>
+                                <w:rFonts w:ascii="Arial" w:hAnsi="Arial" w:cs="Arial"/>
+                                <w:noProof/>
+                                <w:color w:val="auto"/>
+                              </w:rPr>
+                              <w:t>2</w:t>
+                            </w:r>
+                            <w:r>
+                              <w:rPr>
+                                <w:rFonts w:ascii="Arial" w:hAnsi="Arial" w:cs="Arial"/>
+                                <w:color w:val="auto"/>
+                              </w:rPr>
+                              <w:fldChar w:fldCharType="end"/>
+                            </w:r>
+                            <w:r>
+                              <w:rPr>
+                                <w:rFonts w:ascii="Arial" w:hAnsi="Arial" w:cs="Arial"/>
+                                <w:color w:val="auto"/>
+                              </w:rPr>
+                              <w:t>: Funciones de activación</w:t>
+                            </w:r>
+                          </w:p>
+                        </w:txbxContent>
+                      </wps:txbx>
+                      <wps:bodyPr rot="0" spcFirstLastPara="0" vertOverflow="overflow" horzOverflow="overflow" vert="horz" wrap="square" lIns="0" tIns="0" rIns="0" bIns="0" numCol="1" spcCol="0" rtlCol="0" fromWordArt="0" anchor="t" anchorCtr="0" forceAA="0" compatLnSpc="1">
+                        <a:prstTxWarp prst="textNoShape">
+                          <a:avLst/>
+                        </a:prstTxWarp>
+                        <a:spAutoFit/>
+                      </wps:bodyPr>
+                    </wps:wsp>
+                  </a:graphicData>
+                </a:graphic>
+              </wp:anchor>
+            </w:drawing>
+          </mc:Choice>
+          <mc:Fallback>
+            <w:pict>
+              <v:shape w14:anchorId="31BDD453" id="Cuadro de texto 6" o:spid="_x0000_s1028" type="#_x0000_t202" style="position:absolute;left:0;text-align:left;margin-left:9.45pt;margin-top:153.85pt;width:422.55pt;height:.05pt;z-index:251666432;visibility:visible;mso-wrap-style:square;mso-wrap-distance-left:9pt;mso-wrap-distance-top:0;mso-wrap-distance-right:9pt;mso-wrap-distance-bottom:0;mso-position-horizontal:absolute;mso-position-horizontal-relative:text;mso-position-vertical:absolute;mso-position-vertical-relative:text;v-text-anchor:top" o:gfxdata="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" stroked="f">
+                <v:textbox style="mso-fit-shape-to-text:t" inset="0,0,0,0">
+                  <w:txbxContent>
+                    <w:p>
+                      <w:pPr>
+                        <w:pStyle w:val="Descripcin"/>
+                        <w:jc w:val="center"/>
+                        <w:rPr>
+                          <w:rFonts w:ascii="Arial" w:hAnsi="Arial" w:cs="Arial"/>
+                          <w:color w:val="auto"/>
+                          <w:sz w:val="24"/>
+                          <w:szCs w:val="24"/>
+                          <w:shd w:val="clear" w:color="auto" w:fill="FFFFFF"/>
+                        </w:rPr>
+                      </w:pPr>
+                      <w:r>
+                        <w:rPr>
+                          <w:rFonts w:ascii="Arial" w:hAnsi="Arial" w:cs="Arial"/>
+                          <w:color w:val="auto"/>
+                        </w:rPr>
+                        <w:t xml:space="preserve">Figura </w:t>
+                      </w:r>
+                      <w:r>
+                        <w:rPr>
+                          <w:rFonts w:ascii="Arial" w:hAnsi="Arial" w:cs="Arial"/>
+                          <w:color w:val="auto"/>
+                        </w:rPr>
+                        <w:fldChar w:fldCharType="begin"/>
+                      </w:r>
+                      <w:r>
+                        <w:rPr>
+                          <w:rFonts w:ascii="Arial" w:hAnsi="Arial" w:cs="Arial"/>
+                          <w:color w:val="auto"/>
+                        </w:rPr>
+                        <w:instrText xml:space="preserve"> SEQ Figura \* ARABIC </w:instrText>
+                      </w:r>
+                      <w:r>
+                        <w:rPr>
+                          <w:rFonts w:ascii="Arial" w:hAnsi="Arial" w:cs="Arial"/>
+                          <w:color w:val="auto"/>
+                        </w:rPr>
+                        <w:fldChar w:fldCharType="separate"/>
+                      </w:r>
+                      <w:r>
+                        <w:rPr>
+                          <w:rFonts w:ascii="Arial" w:hAnsi="Arial" w:cs="Arial"/>
+                          <w:noProof/>
+                          <w:color w:val="auto"/>
+                        </w:rPr>
+                        <w:t>2</w:t>
+                      </w:r>
+                      <w:r>
+                        <w:rPr>
+                          <w:rFonts w:ascii="Arial" w:hAnsi="Arial" w:cs="Arial"/>
+                          <w:color w:val="auto"/>
+                        </w:rPr>
+                        <w:fldChar w:fldCharType="end"/>
+                      </w:r>
+                      <w:r>
+                        <w:rPr>
+                          <w:rFonts w:ascii="Arial" w:hAnsi="Arial" w:cs="Arial"/>
+                          <w:color w:val="auto"/>
+                        </w:rPr>
+                        <w:t>: Funciones de activación</w:t>
+                      </w:r>
+                    </w:p>
+                  </w:txbxContent>
+                </v:textbox>
+                <w10:wrap type="square"/>
+              </v:shape>
+            </w:pict>
+          </mc:Fallback>
+        </mc:AlternateContent>
+      </w:r>
+      <w:r>
+        <w:rPr>
+          <w:noProof/>
+          <w:lang w:eastAsia="es-VE"/>
+        </w:rPr>
+        <w:drawing>
+          <wp:anchor distT="0" distB="0" distL="114300" distR="114300" simplePos="0" relativeHeight="251664384" behindDoc="0" locked="0" layoutInCell="1" allowOverlap="1" wp14:anchorId="054C3483" wp14:editId="578731B9">
+            <wp:simplePos x="0" y="0"/>
+            <wp:positionH relativeFrom="margin">
+              <wp:align>center</wp:align>
+            </wp:positionH>
+            <wp:positionV relativeFrom="margin">
+              <wp:posOffset>514217</wp:posOffset>
+            </wp:positionV>
+            <wp:extent cx="5366385" cy="1383030"/>
+            <wp:effectExtent l="0" t="0" r="5715" b="7620"/>
+            <wp:wrapSquare wrapText="bothSides"/>
+            <wp:docPr id="5" name="Imagen 5"/>
+            <wp:cNvGraphicFramePr>
+              <a:graphicFrameLocks xmlns:a="http://schemas.openxmlformats.org/drawingml/2006/main" noChangeAspect="1"/>
+            </wp:cNvGraphicFramePr>
+            <a:graphic xmlns:a="http://schemas.openxmlformats.org/drawingml/2006/main">
+              <a:graphicData uri="http://schemas.openxmlformats.org/drawingml/2006/picture">
+                <pic:pic xmlns:pic="http://schemas.openxmlformats.org/drawingml/2006/picture">
+                  <pic:nvPicPr>
+                    <pic:cNvPr id="1" name=""/>
+                    <pic:cNvPicPr/>
+                  </pic:nvPicPr>
+                  <pic:blipFill>
+                    <a:blip r:embed="rId8">
+                      <a:extLst>
+                        <a:ext uri="{BEBA8EAE-BF5A-486C-A8C5-ECC9F3942E4B}">
+                          <a14:imgProps xmlns:a14="http://schemas.microsoft.com/office/drawing/2010/main">
+                            <a14:imgLayer r:embed="rId9">
+                              <a14:imgEffect>
+                                <a14:sharpenSoften amount="50000"/>
+                              </a14:imgEffect>
+                            </a14:imgLayer>
+                          </a14:imgProps>
+                        </a:ext>
+                        <a:ext uri="{28A0092B-C50C-407E-A947-70E740481C1C}">
+                          <a14:useLocalDpi xmlns:a14="http://schemas.microsoft.com/office/drawing/2010/main" val="0"/>
+                        </a:ext>
+                      </a:extLst>
+                    </a:blip>
+                    <a:stretch>
+                      <a:fillRect/>
+                    </a:stretch>
+                  </pic:blipFill>
+                  <pic:spPr>
+                    <a:xfrm>
+                      <a:off x="0" y="0"/>
+                      <a:ext cx="5366385" cy="1383030"/>
+                    </a:xfrm>
+                    <a:prstGeom prst="rect">
+                      <a:avLst/>
+                    </a:prstGeom>
+                  </pic:spPr>
+                </pic:pic>
+              </a:graphicData>
+            </a:graphic>
+            <wp14:sizeRelH relativeFrom="margin">
+              <wp14:pctWidth>0</wp14:pctWidth>
+            </wp14:sizeRelH>
+            <wp14:sizeRelV relativeFrom="margin">
+              <wp14:pctHeight>0</wp14:pctHeight>
+            </wp14:sizeRelV>
+          </wp:anchor>
+        </w:drawing>
+      </w:r>
+      <w:r>
+        <w:rPr>
+          <w:rFonts w:ascii="Arial" w:hAnsi="Arial" w:cs="Arial"/>
+          <w:color w:val="000000"/>
+          <w:sz w:val="24"/>
+          <w:szCs w:val="24"/>
+          <w:shd w:val="clear" w:color="auto" w:fill="FFFFFF"/>
+        </w:rPr>
+        <w:t xml:space="preserve">-1 en caso contrario), la función </w:t>
+      </w:r>
+      <w:proofErr w:type="spellStart"/>
+      <w:r>
+        <w:rPr>
+          <w:rFonts w:ascii="Arial" w:hAnsi="Arial" w:cs="Arial"/>
+          <w:color w:val="000000"/>
+          <w:sz w:val="24"/>
+          <w:szCs w:val="24"/>
+          <w:shd w:val="clear" w:color="auto" w:fill="FFFFFF"/>
+        </w:rPr>
+        <w:t>semilineal</w:t>
+      </w:r>
+      <w:proofErr w:type="spellEnd"/>
+      <w:r>
+        <w:rPr>
+          <w:rFonts w:ascii="Arial" w:hAnsi="Arial" w:cs="Arial"/>
+          <w:color w:val="000000"/>
+          <w:sz w:val="24"/>
+          <w:szCs w:val="24"/>
+          <w:shd w:val="clear" w:color="auto" w:fill="FFFFFF"/>
+        </w:rPr>
+        <w:t xml:space="preserve"> y las funciones sigmoides:</w:t>
+      </w:r>
+    </w:p>
+    <w:p>
+      <w:pPr>
+        <w:jc w:val="both"/>
+        <w:rPr>
+          <w:rFonts w:ascii="Arial" w:hAnsi="Arial" w:cs="Arial"/>
+          <w:b/>
+          <w:sz w:val="24"/>
+          <w:szCs w:val="24"/>
+        </w:rPr>
+      </w:pPr>
+    </w:p>
+    <w:p>
+      <w:pPr>
+        <w:jc w:val="both"/>
+        <w:rPr>
+          <w:rFonts w:ascii="Arial" w:hAnsi="Arial" w:cs="Arial"/>
+          <w:b/>
+          <w:sz w:val="24"/>
+        </w:rPr>
+      </w:pPr>
+      <w:r>
+        <w:rPr>
+          <w:rFonts w:ascii="Arial" w:hAnsi="Arial" w:cs="Arial"/>
+          <w:b/>
+          <w:sz w:val="24"/>
+        </w:rPr>
+        <w:t>Red neuronal artificial</w:t>
+      </w:r>
+    </w:p>
+    <w:p>
+      <w:pPr>
+        <w:shd w:val="clear" w:color="auto" w:fill="FFFFFF"/>
+        <w:spacing w:before="100" w:beforeAutospacing="1" w:after="100" w:afterAutospacing="1" w:line="240" w:lineRule="auto"/>
+        <w:ind w:firstLine="360"/>
+        <w:jc w:val="both"/>
+        <w:rPr>
+          <w:rFonts w:ascii="Arial" w:eastAsia="Times New Roman" w:hAnsi="Arial" w:cs="Arial"/>
+          <w:color w:val="000000"/>
+          <w:sz w:val="24"/>
+          <w:szCs w:val="27"/>
+          <w:lang w:eastAsia="es-VE"/>
+        </w:rPr>
+      </w:pPr>
       <w:bookmarkStart w:id="0" w:name="_GoBack"/>
       <w:bookmarkEnd w:id="0"/>
+      <w:r>
+        <w:rPr>
+          <w:rFonts w:ascii="Arial" w:eastAsia="Times New Roman" w:hAnsi="Arial" w:cs="Arial"/>
+          <w:color w:val="000000"/>
+          <w:sz w:val="24"/>
+          <w:szCs w:val="27"/>
+          <w:lang w:eastAsia="es-VE"/>
+        </w:rPr>
+        <w:t>Una red neuronal artificial (RNA) se puede definir (</w:t>
+      </w:r>
+      <w:proofErr w:type="spellStart"/>
+      <w:r>
+        <w:rPr>
+          <w:rFonts w:ascii="Arial" w:eastAsia="Times New Roman" w:hAnsi="Arial" w:cs="Arial"/>
+          <w:color w:val="000000"/>
+          <w:sz w:val="24"/>
+          <w:szCs w:val="27"/>
+          <w:lang w:eastAsia="es-VE"/>
+        </w:rPr>
+        <w:t>Hecht</w:t>
+      </w:r>
+      <w:proofErr w:type="spellEnd"/>
+      <w:r>
+        <w:rPr>
+          <w:rFonts w:ascii="Arial" w:eastAsia="Times New Roman" w:hAnsi="Arial" w:cs="Arial"/>
+          <w:color w:val="000000"/>
+          <w:sz w:val="24"/>
+          <w:szCs w:val="27"/>
+          <w:lang w:eastAsia="es-VE"/>
+        </w:rPr>
+        <w:t xml:space="preserve"> – </w:t>
+      </w:r>
+      <w:proofErr w:type="spellStart"/>
+      <w:r>
+        <w:rPr>
+          <w:rFonts w:ascii="Arial" w:eastAsia="Times New Roman" w:hAnsi="Arial" w:cs="Arial"/>
+          <w:color w:val="000000"/>
+          <w:sz w:val="24"/>
+          <w:szCs w:val="27"/>
+          <w:lang w:eastAsia="es-VE"/>
+        </w:rPr>
+        <w:t>Nielssen</w:t>
+      </w:r>
+      <w:proofErr w:type="spellEnd"/>
+      <w:r>
+        <w:rPr>
+          <w:rFonts w:ascii="Arial" w:eastAsia="Times New Roman" w:hAnsi="Arial" w:cs="Arial"/>
+          <w:color w:val="000000"/>
+          <w:sz w:val="24"/>
+          <w:szCs w:val="27"/>
+          <w:lang w:eastAsia="es-VE"/>
+        </w:rPr>
+        <w:t xml:space="preserve"> </w:t>
+      </w:r>
+      <w:r>
+        <w:rPr>
+          <w:rFonts w:ascii="Arial" w:eastAsia="Times New Roman" w:hAnsi="Arial" w:cs="Arial"/>
+          <w:color w:val="000000"/>
+          <w:sz w:val="24"/>
+          <w:szCs w:val="27"/>
+          <w:lang w:eastAsia="es-VE"/>
+        </w:rPr>
+        <w:t>19</w:t>
+      </w:r>
+      <w:r>
+        <w:rPr>
+          <w:rFonts w:ascii="Arial" w:eastAsia="Times New Roman" w:hAnsi="Arial" w:cs="Arial"/>
+          <w:color w:val="000000"/>
+          <w:sz w:val="24"/>
+          <w:szCs w:val="27"/>
+          <w:lang w:eastAsia="es-VE"/>
+        </w:rPr>
+        <w:t>93) como un grafo dirigido con las siguientes restricciones:</w:t>
+      </w:r>
+    </w:p>
+    <w:p>
+      <w:pPr>
+        <w:numPr>
+          <w:ilvl w:val="0"/>
+          <w:numId w:val="5"/>
+        </w:numPr>
+        <w:shd w:val="clear" w:color="auto" w:fill="FFFFFF"/>
+        <w:spacing w:beforeAutospacing="1" w:after="100" w:afterAutospacing="1" w:line="240" w:lineRule="auto"/>
+        <w:jc w:val="both"/>
+        <w:rPr>
+          <w:rFonts w:ascii="Arial" w:eastAsia="Times New Roman" w:hAnsi="Arial" w:cs="Arial"/>
+          <w:color w:val="000000"/>
+          <w:sz w:val="24"/>
+          <w:szCs w:val="27"/>
+          <w:lang w:eastAsia="es-VE"/>
+        </w:rPr>
+      </w:pPr>
+      <w:r>
+        <w:rPr>
+          <w:rFonts w:ascii="Arial" w:eastAsia="Times New Roman" w:hAnsi="Arial" w:cs="Arial"/>
+          <w:color w:val="000000"/>
+          <w:sz w:val="24"/>
+          <w:szCs w:val="27"/>
+          <w:lang w:eastAsia="es-VE"/>
+        </w:rPr>
+        <w:t>Los nodos se llaman </w:t>
+      </w:r>
+      <w:r>
+        <w:rPr>
+          <w:rFonts w:ascii="Arial" w:eastAsia="Times New Roman" w:hAnsi="Arial" w:cs="Arial"/>
+          <w:i/>
+          <w:iCs/>
+          <w:color w:val="000000"/>
+          <w:sz w:val="24"/>
+          <w:szCs w:val="27"/>
+          <w:lang w:eastAsia="es-VE"/>
+        </w:rPr>
+        <w:t>elementos de proceso</w:t>
+      </w:r>
+      <w:r>
+        <w:rPr>
+          <w:rFonts w:ascii="Arial" w:eastAsia="Times New Roman" w:hAnsi="Arial" w:cs="Arial"/>
+          <w:color w:val="000000"/>
+          <w:sz w:val="24"/>
+          <w:szCs w:val="27"/>
+          <w:lang w:eastAsia="es-VE"/>
+        </w:rPr>
+        <w:t> (EP).</w:t>
+      </w:r>
+    </w:p>
+    <w:p>
+      <w:pPr>
+        <w:numPr>
+          <w:ilvl w:val="0"/>
+          <w:numId w:val="5"/>
+        </w:numPr>
+        <w:shd w:val="clear" w:color="auto" w:fill="FFFFFF"/>
+        <w:spacing w:before="100" w:beforeAutospacing="1" w:after="100" w:afterAutospacing="1" w:line="240" w:lineRule="auto"/>
+        <w:jc w:val="both"/>
+        <w:rPr>
+          <w:rFonts w:ascii="Arial" w:eastAsia="Times New Roman" w:hAnsi="Arial" w:cs="Arial"/>
+          <w:color w:val="000000"/>
+          <w:sz w:val="24"/>
+          <w:szCs w:val="27"/>
+          <w:lang w:eastAsia="es-VE"/>
+        </w:rPr>
+      </w:pPr>
+      <w:r>
+        <w:rPr>
+          <w:rFonts w:ascii="Arial" w:eastAsia="Times New Roman" w:hAnsi="Arial" w:cs="Arial"/>
+          <w:color w:val="000000"/>
+          <w:sz w:val="24"/>
+          <w:szCs w:val="27"/>
+          <w:lang w:eastAsia="es-VE"/>
+        </w:rPr>
+        <w:t>Los enlaces se llaman </w:t>
+      </w:r>
+      <w:r>
+        <w:rPr>
+          <w:rFonts w:ascii="Arial" w:eastAsia="Times New Roman" w:hAnsi="Arial" w:cs="Arial"/>
+          <w:i/>
+          <w:iCs/>
+          <w:color w:val="000000"/>
+          <w:sz w:val="24"/>
+          <w:szCs w:val="27"/>
+          <w:lang w:eastAsia="es-VE"/>
+        </w:rPr>
+        <w:t>conexiones </w:t>
+      </w:r>
+      <w:r>
+        <w:rPr>
+          <w:rFonts w:ascii="Arial" w:eastAsia="Times New Roman" w:hAnsi="Arial" w:cs="Arial"/>
+          <w:color w:val="000000"/>
+          <w:sz w:val="24"/>
+          <w:szCs w:val="27"/>
+          <w:lang w:eastAsia="es-VE"/>
+        </w:rPr>
+        <w:t>y funcionan como caminos unidireccionales instantáneos</w:t>
+      </w:r>
+      <w:r>
+        <w:rPr>
+          <w:rFonts w:ascii="Arial" w:eastAsia="Times New Roman" w:hAnsi="Arial" w:cs="Arial"/>
+          <w:color w:val="000000"/>
+          <w:sz w:val="24"/>
+          <w:szCs w:val="27"/>
+          <w:lang w:eastAsia="es-VE"/>
+        </w:rPr>
+        <w:t>.</w:t>
+      </w:r>
+    </w:p>
+    <w:p>
+      <w:pPr>
+        <w:numPr>
+          <w:ilvl w:val="0"/>
+          <w:numId w:val="5"/>
+        </w:numPr>
+        <w:shd w:val="clear" w:color="auto" w:fill="FFFFFF"/>
+        <w:spacing w:before="100" w:beforeAutospacing="1" w:after="100" w:afterAutospacing="1" w:line="240" w:lineRule="auto"/>
+        <w:jc w:val="both"/>
+        <w:rPr>
+          <w:rFonts w:ascii="Arial" w:eastAsia="Times New Roman" w:hAnsi="Arial" w:cs="Arial"/>
+          <w:color w:val="000000"/>
+          <w:sz w:val="24"/>
+          <w:szCs w:val="27"/>
+          <w:lang w:eastAsia="es-VE"/>
+        </w:rPr>
+      </w:pPr>
+      <w:r>
+        <w:rPr>
+          <w:rFonts w:ascii="Arial" w:eastAsia="Times New Roman" w:hAnsi="Arial" w:cs="Arial"/>
+          <w:color w:val="000000"/>
+          <w:sz w:val="24"/>
+          <w:szCs w:val="27"/>
+          <w:lang w:eastAsia="es-VE"/>
+        </w:rPr>
+        <w:t>Cada EP puede tener cualquier número de conexiones.</w:t>
+      </w:r>
+    </w:p>
+    <w:p>
+      <w:pPr>
+        <w:numPr>
+          <w:ilvl w:val="0"/>
+          <w:numId w:val="5"/>
+        </w:numPr>
+        <w:shd w:val="clear" w:color="auto" w:fill="FFFFFF"/>
+        <w:spacing w:before="100" w:beforeAutospacing="1" w:after="100" w:afterAutospacing="1" w:line="240" w:lineRule="auto"/>
+        <w:jc w:val="both"/>
+        <w:rPr>
+          <w:rFonts w:ascii="Arial" w:eastAsia="Times New Roman" w:hAnsi="Arial" w:cs="Arial"/>
+          <w:color w:val="000000"/>
+          <w:sz w:val="24"/>
+          <w:szCs w:val="27"/>
+          <w:lang w:eastAsia="es-VE"/>
+        </w:rPr>
+      </w:pPr>
+      <w:r>
+        <w:rPr>
+          <w:rFonts w:ascii="Arial" w:eastAsia="Times New Roman" w:hAnsi="Arial" w:cs="Arial"/>
+          <w:color w:val="000000"/>
+          <w:sz w:val="24"/>
+          <w:szCs w:val="27"/>
+          <w:lang w:eastAsia="es-VE"/>
+        </w:rPr>
+        <w:t>Todas las conexiones que salgan de un EP deben tener la misma señal.</w:t>
+      </w:r>
+    </w:p>
+    <w:p>
+      <w:pPr>
+        <w:numPr>
+          <w:ilvl w:val="0"/>
+          <w:numId w:val="5"/>
+        </w:numPr>
+        <w:shd w:val="clear" w:color="auto" w:fill="FFFFFF"/>
+        <w:spacing w:before="100" w:beforeAutospacing="1" w:after="100" w:afterAutospacing="1" w:line="240" w:lineRule="auto"/>
+        <w:jc w:val="both"/>
+        <w:rPr>
+          <w:rFonts w:ascii="Arial" w:eastAsia="Times New Roman" w:hAnsi="Arial" w:cs="Arial"/>
+          <w:color w:val="000000"/>
+          <w:sz w:val="24"/>
+          <w:szCs w:val="27"/>
+          <w:lang w:eastAsia="es-VE"/>
+        </w:rPr>
+      </w:pPr>
+      <w:r>
+        <w:rPr>
+          <w:rFonts w:ascii="Arial" w:eastAsia="Times New Roman" w:hAnsi="Arial" w:cs="Arial"/>
+          <w:color w:val="000000"/>
+          <w:sz w:val="24"/>
+          <w:szCs w:val="27"/>
+          <w:lang w:eastAsia="es-VE"/>
+        </w:rPr>
+        <w:t>Los EP pueden tener </w:t>
+      </w:r>
+      <w:r>
+        <w:rPr>
+          <w:rFonts w:ascii="Arial" w:eastAsia="Times New Roman" w:hAnsi="Arial" w:cs="Arial"/>
+          <w:i/>
+          <w:iCs/>
+          <w:color w:val="000000"/>
+          <w:sz w:val="24"/>
+          <w:szCs w:val="27"/>
+          <w:lang w:eastAsia="es-VE"/>
+        </w:rPr>
+        <w:t>memoria local</w:t>
+      </w:r>
+      <w:r>
+        <w:rPr>
+          <w:rFonts w:ascii="Arial" w:eastAsia="Times New Roman" w:hAnsi="Arial" w:cs="Arial"/>
+          <w:color w:val="000000"/>
+          <w:sz w:val="24"/>
+          <w:szCs w:val="27"/>
+          <w:lang w:eastAsia="es-VE"/>
+        </w:rPr>
+        <w:t>.</w:t>
+      </w:r>
+    </w:p>
+    <w:p>
+      <w:pPr>
+        <w:numPr>
+          <w:ilvl w:val="0"/>
+          <w:numId w:val="5"/>
+        </w:numPr>
+        <w:shd w:val="clear" w:color="auto" w:fill="FFFFFF"/>
+        <w:spacing w:before="100" w:beforeAutospacing="1" w:after="100" w:afterAutospacing="1" w:line="240" w:lineRule="auto"/>
+        <w:jc w:val="both"/>
+        <w:rPr>
+          <w:rFonts w:ascii="Arial" w:eastAsia="Times New Roman" w:hAnsi="Arial" w:cs="Arial"/>
+          <w:color w:val="000000"/>
+          <w:sz w:val="24"/>
+          <w:szCs w:val="27"/>
+          <w:lang w:eastAsia="es-VE"/>
+        </w:rPr>
+      </w:pPr>
+      <w:r>
+        <w:rPr>
+          <w:rFonts w:ascii="Arial" w:eastAsia="Times New Roman" w:hAnsi="Arial" w:cs="Arial"/>
+          <w:color w:val="000000"/>
+          <w:sz w:val="24"/>
+          <w:szCs w:val="27"/>
+          <w:lang w:eastAsia="es-VE"/>
+        </w:rPr>
+        <w:t>Cada EP posee una </w:t>
+      </w:r>
+      <w:r>
+        <w:rPr>
+          <w:rFonts w:ascii="Arial" w:eastAsia="Times New Roman" w:hAnsi="Arial" w:cs="Arial"/>
+          <w:i/>
+          <w:iCs/>
+          <w:color w:val="000000"/>
+          <w:sz w:val="24"/>
+          <w:szCs w:val="27"/>
+          <w:lang w:eastAsia="es-VE"/>
+        </w:rPr>
+        <w:t>función de transferencia</w:t>
+      </w:r>
+      <w:r>
+        <w:rPr>
+          <w:rFonts w:ascii="Arial" w:eastAsia="Times New Roman" w:hAnsi="Arial" w:cs="Arial"/>
+          <w:color w:val="000000"/>
+          <w:sz w:val="24"/>
+          <w:szCs w:val="27"/>
+          <w:lang w:eastAsia="es-VE"/>
+        </w:rPr>
+        <w:t> que, en función de las entradas y la memoria local produce una señal de salida y / o altera la memoria local.</w:t>
+      </w:r>
+    </w:p>
+    <w:p>
+      <w:pPr>
+        <w:numPr>
+          <w:ilvl w:val="0"/>
+          <w:numId w:val="5"/>
+        </w:numPr>
+        <w:shd w:val="clear" w:color="auto" w:fill="FFFFFF"/>
+        <w:spacing w:before="100" w:beforeAutospacing="1" w:after="100" w:afterAutospacing="1" w:line="240" w:lineRule="auto"/>
+        <w:jc w:val="both"/>
+        <w:rPr>
+          <w:rFonts w:ascii="Arial" w:eastAsia="Times New Roman" w:hAnsi="Arial" w:cs="Arial"/>
+          <w:color w:val="000000"/>
+          <w:sz w:val="24"/>
+          <w:szCs w:val="27"/>
+          <w:lang w:eastAsia="es-VE"/>
+        </w:rPr>
+      </w:pPr>
+      <w:r>
+        <w:rPr>
+          <w:rFonts w:ascii="Arial" w:eastAsia="Times New Roman" w:hAnsi="Arial" w:cs="Arial"/>
+          <w:color w:val="000000"/>
+          <w:sz w:val="24"/>
+          <w:szCs w:val="27"/>
+          <w:lang w:eastAsia="es-VE"/>
+        </w:rPr>
+        <w:t>Las entradas a la RNA llegan del mundo exterior, mientras que sus salidas son conexiones que abandonan la RNA.</w:t>
+      </w:r>
+    </w:p>
+    <w:p>
+      <w:pPr>
+        <w:jc w:val="both"/>
+        <w:rPr>
+          <w:rFonts w:ascii="Arial" w:hAnsi="Arial" w:cs="Arial"/>
+          <w:b/>
+          <w:sz w:val="24"/>
+        </w:rPr>
+      </w:pPr>
+    </w:p>
+    <w:p>
+      <w:pPr>
+        <w:jc w:val="both"/>
+        <w:rPr>
+          <w:rFonts w:ascii="Arial" w:hAnsi="Arial" w:cs="Arial"/>
+          <w:b/>
+          <w:sz w:val="24"/>
+        </w:rPr>
+      </w:pPr>
+      <w:r>
+        <w:rPr>
+          <w:rFonts w:ascii="Arial" w:hAnsi="Arial" w:cs="Arial"/>
+          <w:b/>
+          <w:sz w:val="24"/>
+        </w:rPr>
+        <w:t>Utilidad</w:t>
+      </w:r>
+    </w:p>
+    <w:p>
+      <w:pPr>
+        <w:jc w:val="both"/>
+        <w:rPr>
+          <w:rFonts w:ascii="Arial" w:hAnsi="Arial" w:cs="Arial"/>
+          <w:b/>
+          <w:sz w:val="24"/>
+        </w:rPr>
+      </w:pPr>
+    </w:p>
+    <w:p>
+      <w:pPr>
+        <w:jc w:val="both"/>
+        <w:rPr>
+          <w:rFonts w:ascii="Arial" w:hAnsi="Arial" w:cs="Arial"/>
+          <w:b/>
+          <w:sz w:val="24"/>
+        </w:rPr>
+      </w:pPr>
+      <w:r>
+        <w:rPr>
+          <w:rFonts w:ascii="Arial" w:hAnsi="Arial" w:cs="Arial"/>
+          <w:b/>
+          <w:sz w:val="24"/>
+        </w:rPr>
+        <w:t>Usos</w:t>
+      </w:r>
+    </w:p>
+    <w:p>
+      <w:pPr>
+        <w:jc w:val="both"/>
+        <w:rPr>
+          <w:rFonts w:ascii="Arial" w:hAnsi="Arial" w:cs="Arial"/>
+          <w:b/>
+          <w:sz w:val="24"/>
+        </w:rPr>
+      </w:pPr>
+    </w:p>
+    <w:p>
+      <w:pPr>
+        <w:jc w:val="both"/>
+        <w:rPr>
+          <w:rFonts w:ascii="Arial" w:hAnsi="Arial" w:cs="Arial"/>
+          <w:b/>
+          <w:sz w:val="24"/>
+        </w:rPr>
+      </w:pPr>
+      <w:r>
+        <w:rPr>
+          <w:rFonts w:ascii="Arial" w:hAnsi="Arial" w:cs="Arial"/>
+          <w:b/>
+          <w:sz w:val="24"/>
+        </w:rPr>
+        <w:t>Ventajas y desventajas</w:t>
+      </w:r>
     </w:p>
     <w:p>
       <w:pPr>
@@ -826,6 +3470,594 @@
     </w:sectPr>
   </w:body>
 </w:document>
+</file>
+
+<file path=word/numbering.xml><?xml version="1.0" encoding="utf-8"?>
+<w:numbering xmlns:wpc="http://schemas.microsoft.com/office/word/2010/wordprocessingCanvas" xmlns:cx="http://schemas.microsoft.com/office/drawing/2014/chartex" xmlns:mc="http://schemas.openxmlformats.org/markup-compatibility/2006" xmlns:o="urn:schemas-microsoft-com:office:office" xmlns:r="http://schemas.openxmlformats.org/officeDocument/2006/relationships" xmlns:m="http://schemas.openxmlformats.org/officeDocument/2006/math" xmlns:v="urn:schemas-microsoft-com:vml" xmlns:wp14="http://schemas.microsoft.com/office/word/2010/wordprocessingDrawing" xmlns:wp="http://schemas.openxmlformats.org/drawingml/2006/wordprocessingDrawing" xmlns:w10="urn:schemas-microsoft-com:office:word" xmlns:w="http://schemas.openxmlformats.org/wordprocessingml/2006/main" xmlns:w14="http://schemas.microsoft.com/office/word/2010/wordml" xmlns:w15="http://schemas.microsoft.com/office/word/2012/wordml" xmlns:w16se="http://schemas.microsoft.com/office/word/2015/wordml/symex" xmlns:wpg="http://schemas.microsoft.com/office/word/2010/wordprocessingGroup" xmlns:wpi="http://schemas.microsoft.com/office/word/2010/wordprocessingInk" xmlns:wne="http://schemas.microsoft.com/office/word/2006/wordml" xmlns:wps="http://schemas.microsoft.com/office/word/2010/wordprocessingShape" mc:Ignorable="w14 w15 w16se wp14">
+  <w:abstractNum w:abstractNumId="0" w15:restartNumberingAfterBreak="0">
+    <w:nsid w:val="28CD6BDF"/>
+    <w:multiLevelType w:val="hybridMultilevel"/>
+    <w:tmpl w:val="C85E3336"/>
+    <w:lvl w:ilvl="0" w:tplc="200A0001">
+      <w:start w:val="1"/>
+      <w:numFmt w:val="bullet"/>
+      <w:lvlText w:val=""/>
+      <w:lvlJc w:val="left"/>
+      <w:pPr>
+        <w:ind w:left="1080" w:hanging="360"/>
+      </w:pPr>
+      <w:rPr>
+        <w:rFonts w:ascii="Symbol" w:hAnsi="Symbol" w:hint="default"/>
+      </w:rPr>
+    </w:lvl>
+    <w:lvl w:ilvl="1" w:tplc="200A0003" w:tentative="1">
+      <w:start w:val="1"/>
+      <w:numFmt w:val="bullet"/>
+      <w:lvlText w:val="o"/>
+      <w:lvlJc w:val="left"/>
+      <w:pPr>
+        <w:ind w:left="1800" w:hanging="360"/>
+      </w:pPr>
+      <w:rPr>
+        <w:rFonts w:ascii="Courier New" w:hAnsi="Courier New" w:cs="Courier New" w:hint="default"/>
+      </w:rPr>
+    </w:lvl>
+    <w:lvl w:ilvl="2" w:tplc="200A0005" w:tentative="1">
+      <w:start w:val="1"/>
+      <w:numFmt w:val="bullet"/>
+      <w:lvlText w:val=""/>
+      <w:lvlJc w:val="left"/>
+      <w:pPr>
+        <w:ind w:left="2520" w:hanging="360"/>
+      </w:pPr>
+      <w:rPr>
+        <w:rFonts w:ascii="Wingdings" w:hAnsi="Wingdings" w:hint="default"/>
+      </w:rPr>
+    </w:lvl>
+    <w:lvl w:ilvl="3" w:tplc="200A0001" w:tentative="1">
+      <w:start w:val="1"/>
+      <w:numFmt w:val="bullet"/>
+      <w:lvlText w:val=""/>
+      <w:lvlJc w:val="left"/>
+      <w:pPr>
+        <w:ind w:left="3240" w:hanging="360"/>
+      </w:pPr>
+      <w:rPr>
+        <w:rFonts w:ascii="Symbol" w:hAnsi="Symbol" w:hint="default"/>
+      </w:rPr>
+    </w:lvl>
+    <w:lvl w:ilvl="4" w:tplc="200A0003" w:tentative="1">
+      <w:start w:val="1"/>
+      <w:numFmt w:val="bullet"/>
+      <w:lvlText w:val="o"/>
+      <w:lvlJc w:val="left"/>
+      <w:pPr>
+        <w:ind w:left="3960" w:hanging="360"/>
+      </w:pPr>
+      <w:rPr>
+        <w:rFonts w:ascii="Courier New" w:hAnsi="Courier New" w:cs="Courier New" w:hint="default"/>
+      </w:rPr>
+    </w:lvl>
+    <w:lvl w:ilvl="5" w:tplc="200A0005" w:tentative="1">
+      <w:start w:val="1"/>
+      <w:numFmt w:val="bullet"/>
+      <w:lvlText w:val=""/>
+      <w:lvlJc w:val="left"/>
+      <w:pPr>
+        <w:ind w:left="4680" w:hanging="360"/>
+      </w:pPr>
+      <w:rPr>
+        <w:rFonts w:ascii="Wingdings" w:hAnsi="Wingdings" w:hint="default"/>
+      </w:rPr>
+    </w:lvl>
+    <w:lvl w:ilvl="6" w:tplc="200A0001" w:tentative="1">
+      <w:start w:val="1"/>
+      <w:numFmt w:val="bullet"/>
+      <w:lvlText w:val=""/>
+      <w:lvlJc w:val="left"/>
+      <w:pPr>
+        <w:ind w:left="5400" w:hanging="360"/>
+      </w:pPr>
+      <w:rPr>
+        <w:rFonts w:ascii="Symbol" w:hAnsi="Symbol" w:hint="default"/>
+      </w:rPr>
+    </w:lvl>
+    <w:lvl w:ilvl="7" w:tplc="200A0003" w:tentative="1">
+      <w:start w:val="1"/>
+      <w:numFmt w:val="bullet"/>
+      <w:lvlText w:val="o"/>
+      <w:lvlJc w:val="left"/>
+      <w:pPr>
+        <w:ind w:left="6120" w:hanging="360"/>
+      </w:pPr>
+      <w:rPr>
+        <w:rFonts w:ascii="Courier New" w:hAnsi="Courier New" w:cs="Courier New" w:hint="default"/>
+      </w:rPr>
+    </w:lvl>
+    <w:lvl w:ilvl="8" w:tplc="200A0005" w:tentative="1">
+      <w:start w:val="1"/>
+      <w:numFmt w:val="bullet"/>
+      <w:lvlText w:val=""/>
+      <w:lvlJc w:val="left"/>
+      <w:pPr>
+        <w:ind w:left="6840" w:hanging="360"/>
+      </w:pPr>
+      <w:rPr>
+        <w:rFonts w:ascii="Wingdings" w:hAnsi="Wingdings" w:hint="default"/>
+      </w:rPr>
+    </w:lvl>
+  </w:abstractNum>
+  <w:abstractNum w:abstractNumId="1" w15:restartNumberingAfterBreak="0">
+    <w:nsid w:val="39280024"/>
+    <w:multiLevelType w:val="multilevel"/>
+    <w:tmpl w:val="122CA55A"/>
+    <w:lvl w:ilvl="0">
+      <w:start w:val="1"/>
+      <w:numFmt w:val="bullet"/>
+      <w:lvlText w:val=""/>
+      <w:lvlJc w:val="left"/>
+      <w:pPr>
+        <w:tabs>
+          <w:tab w:val="num" w:pos="720"/>
+        </w:tabs>
+        <w:ind w:left="720" w:hanging="360"/>
+      </w:pPr>
+      <w:rPr>
+        <w:rFonts w:ascii="Symbol" w:hAnsi="Symbol" w:hint="default"/>
+      </w:rPr>
+    </w:lvl>
+    <w:lvl w:ilvl="1" w:tentative="1">
+      <w:start w:val="1"/>
+      <w:numFmt w:val="decimal"/>
+      <w:lvlText w:val="%2."/>
+      <w:lvlJc w:val="left"/>
+      <w:pPr>
+        <w:tabs>
+          <w:tab w:val="num" w:pos="1440"/>
+        </w:tabs>
+        <w:ind w:left="1440" w:hanging="360"/>
+      </w:pPr>
+    </w:lvl>
+    <w:lvl w:ilvl="2" w:tentative="1">
+      <w:start w:val="1"/>
+      <w:numFmt w:val="decimal"/>
+      <w:lvlText w:val="%3."/>
+      <w:lvlJc w:val="left"/>
+      <w:pPr>
+        <w:tabs>
+          <w:tab w:val="num" w:pos="2160"/>
+        </w:tabs>
+        <w:ind w:left="2160" w:hanging="360"/>
+      </w:pPr>
+    </w:lvl>
+    <w:lvl w:ilvl="3" w:tentative="1">
+      <w:start w:val="1"/>
+      <w:numFmt w:val="decimal"/>
+      <w:lvlText w:val="%4."/>
+      <w:lvlJc w:val="left"/>
+      <w:pPr>
+        <w:tabs>
+          <w:tab w:val="num" w:pos="2880"/>
+        </w:tabs>
+        <w:ind w:left="2880" w:hanging="360"/>
+      </w:pPr>
+    </w:lvl>
+    <w:lvl w:ilvl="4" w:tentative="1">
+      <w:start w:val="1"/>
+      <w:numFmt w:val="decimal"/>
+      <w:lvlText w:val="%5."/>
+      <w:lvlJc w:val="left"/>
+      <w:pPr>
+        <w:tabs>
+          <w:tab w:val="num" w:pos="3600"/>
+        </w:tabs>
+        <w:ind w:left="3600" w:hanging="360"/>
+      </w:pPr>
+    </w:lvl>
+    <w:lvl w:ilvl="5" w:tentative="1">
+      <w:start w:val="1"/>
+      <w:numFmt w:val="decimal"/>
+      <w:lvlText w:val="%6."/>
+      <w:lvlJc w:val="left"/>
+      <w:pPr>
+        <w:tabs>
+          <w:tab w:val="num" w:pos="4320"/>
+        </w:tabs>
+        <w:ind w:left="4320" w:hanging="360"/>
+      </w:pPr>
+    </w:lvl>
+    <w:lvl w:ilvl="6" w:tentative="1">
+      <w:start w:val="1"/>
+      <w:numFmt w:val="decimal"/>
+      <w:lvlText w:val="%7."/>
+      <w:lvlJc w:val="left"/>
+      <w:pPr>
+        <w:tabs>
+          <w:tab w:val="num" w:pos="5040"/>
+        </w:tabs>
+        <w:ind w:left="5040" w:hanging="360"/>
+      </w:pPr>
+    </w:lvl>
+    <w:lvl w:ilvl="7" w:tentative="1">
+      <w:start w:val="1"/>
+      <w:numFmt w:val="decimal"/>
+      <w:lvlText w:val="%8."/>
+      <w:lvlJc w:val="left"/>
+      <w:pPr>
+        <w:tabs>
+          <w:tab w:val="num" w:pos="5760"/>
+        </w:tabs>
+        <w:ind w:left="5760" w:hanging="360"/>
+      </w:pPr>
+    </w:lvl>
+    <w:lvl w:ilvl="8" w:tentative="1">
+      <w:start w:val="1"/>
+      <w:numFmt w:val="decimal"/>
+      <w:lvlText w:val="%9."/>
+      <w:lvlJc w:val="left"/>
+      <w:pPr>
+        <w:tabs>
+          <w:tab w:val="num" w:pos="6480"/>
+        </w:tabs>
+        <w:ind w:left="6480" w:hanging="360"/>
+      </w:pPr>
+    </w:lvl>
+  </w:abstractNum>
+  <w:abstractNum w:abstractNumId="2" w15:restartNumberingAfterBreak="0">
+    <w:nsid w:val="49866DC3"/>
+    <w:multiLevelType w:val="hybridMultilevel"/>
+    <w:tmpl w:val="B5503B90"/>
+    <w:lvl w:ilvl="0" w:tplc="50E6078E">
+      <w:numFmt w:val="bullet"/>
+      <w:lvlText w:val="·"/>
+      <w:lvlJc w:val="left"/>
+      <w:pPr>
+        <w:ind w:left="975" w:hanging="615"/>
+      </w:pPr>
+      <w:rPr>
+        <w:rFonts w:ascii="Arial" w:eastAsia="Times New Roman" w:hAnsi="Arial" w:cs="Arial" w:hint="default"/>
+        <w:sz w:val="24"/>
+      </w:rPr>
+    </w:lvl>
+    <w:lvl w:ilvl="1" w:tplc="200A0003" w:tentative="1">
+      <w:start w:val="1"/>
+      <w:numFmt w:val="bullet"/>
+      <w:lvlText w:val="o"/>
+      <w:lvlJc w:val="left"/>
+      <w:pPr>
+        <w:ind w:left="1440" w:hanging="360"/>
+      </w:pPr>
+      <w:rPr>
+        <w:rFonts w:ascii="Courier New" w:hAnsi="Courier New" w:cs="Courier New" w:hint="default"/>
+      </w:rPr>
+    </w:lvl>
+    <w:lvl w:ilvl="2" w:tplc="200A0005" w:tentative="1">
+      <w:start w:val="1"/>
+      <w:numFmt w:val="bullet"/>
+      <w:lvlText w:val=""/>
+      <w:lvlJc w:val="left"/>
+      <w:pPr>
+        <w:ind w:left="2160" w:hanging="360"/>
+      </w:pPr>
+      <w:rPr>
+        <w:rFonts w:ascii="Wingdings" w:hAnsi="Wingdings" w:hint="default"/>
+      </w:rPr>
+    </w:lvl>
+    <w:lvl w:ilvl="3" w:tplc="200A0001" w:tentative="1">
+      <w:start w:val="1"/>
+      <w:numFmt w:val="bullet"/>
+      <w:lvlText w:val=""/>
+      <w:lvlJc w:val="left"/>
+      <w:pPr>
+        <w:ind w:left="2880" w:hanging="360"/>
+      </w:pPr>
+      <w:rPr>
+        <w:rFonts w:ascii="Symbol" w:hAnsi="Symbol" w:hint="default"/>
+      </w:rPr>
+    </w:lvl>
+    <w:lvl w:ilvl="4" w:tplc="200A0003" w:tentative="1">
+      <w:start w:val="1"/>
+      <w:numFmt w:val="bullet"/>
+      <w:lvlText w:val="o"/>
+      <w:lvlJc w:val="left"/>
+      <w:pPr>
+        <w:ind w:left="3600" w:hanging="360"/>
+      </w:pPr>
+      <w:rPr>
+        <w:rFonts w:ascii="Courier New" w:hAnsi="Courier New" w:cs="Courier New" w:hint="default"/>
+      </w:rPr>
+    </w:lvl>
+    <w:lvl w:ilvl="5" w:tplc="200A0005" w:tentative="1">
+      <w:start w:val="1"/>
+      <w:numFmt w:val="bullet"/>
+      <w:lvlText w:val=""/>
+      <w:lvlJc w:val="left"/>
+      <w:pPr>
+        <w:ind w:left="4320" w:hanging="360"/>
+      </w:pPr>
+      <w:rPr>
+        <w:rFonts w:ascii="Wingdings" w:hAnsi="Wingdings" w:hint="default"/>
+      </w:rPr>
+    </w:lvl>
+    <w:lvl w:ilvl="6" w:tplc="200A0001" w:tentative="1">
+      <w:start w:val="1"/>
+      <w:numFmt w:val="bullet"/>
+      <w:lvlText w:val=""/>
+      <w:lvlJc w:val="left"/>
+      <w:pPr>
+        <w:ind w:left="5040" w:hanging="360"/>
+      </w:pPr>
+      <w:rPr>
+        <w:rFonts w:ascii="Symbol" w:hAnsi="Symbol" w:hint="default"/>
+      </w:rPr>
+    </w:lvl>
+    <w:lvl w:ilvl="7" w:tplc="200A0003" w:tentative="1">
+      <w:start w:val="1"/>
+      <w:numFmt w:val="bullet"/>
+      <w:lvlText w:val="o"/>
+      <w:lvlJc w:val="left"/>
+      <w:pPr>
+        <w:ind w:left="5760" w:hanging="360"/>
+      </w:pPr>
+      <w:rPr>
+        <w:rFonts w:ascii="Courier New" w:hAnsi="Courier New" w:cs="Courier New" w:hint="default"/>
+      </w:rPr>
+    </w:lvl>
+    <w:lvl w:ilvl="8" w:tplc="200A0005" w:tentative="1">
+      <w:start w:val="1"/>
+      <w:numFmt w:val="bullet"/>
+      <w:lvlText w:val=""/>
+      <w:lvlJc w:val="left"/>
+      <w:pPr>
+        <w:ind w:left="6480" w:hanging="360"/>
+      </w:pPr>
+      <w:rPr>
+        <w:rFonts w:ascii="Wingdings" w:hAnsi="Wingdings" w:hint="default"/>
+      </w:rPr>
+    </w:lvl>
+  </w:abstractNum>
+  <w:abstractNum w:abstractNumId="3" w15:restartNumberingAfterBreak="0">
+    <w:nsid w:val="507F5890"/>
+    <w:multiLevelType w:val="hybridMultilevel"/>
+    <w:tmpl w:val="9BC8C532"/>
+    <w:lvl w:ilvl="0" w:tplc="200A0001">
+      <w:start w:val="1"/>
+      <w:numFmt w:val="bullet"/>
+      <w:lvlText w:val=""/>
+      <w:lvlJc w:val="left"/>
+      <w:pPr>
+        <w:ind w:left="720" w:hanging="360"/>
+      </w:pPr>
+      <w:rPr>
+        <w:rFonts w:ascii="Symbol" w:hAnsi="Symbol" w:hint="default"/>
+      </w:rPr>
+    </w:lvl>
+    <w:lvl w:ilvl="1" w:tplc="200A0003" w:tentative="1">
+      <w:start w:val="1"/>
+      <w:numFmt w:val="bullet"/>
+      <w:lvlText w:val="o"/>
+      <w:lvlJc w:val="left"/>
+      <w:pPr>
+        <w:ind w:left="1440" w:hanging="360"/>
+      </w:pPr>
+      <w:rPr>
+        <w:rFonts w:ascii="Courier New" w:hAnsi="Courier New" w:cs="Courier New" w:hint="default"/>
+      </w:rPr>
+    </w:lvl>
+    <w:lvl w:ilvl="2" w:tplc="200A0005" w:tentative="1">
+      <w:start w:val="1"/>
+      <w:numFmt w:val="bullet"/>
+      <w:lvlText w:val=""/>
+      <w:lvlJc w:val="left"/>
+      <w:pPr>
+        <w:ind w:left="2160" w:hanging="360"/>
+      </w:pPr>
+      <w:rPr>
+        <w:rFonts w:ascii="Wingdings" w:hAnsi="Wingdings" w:hint="default"/>
+      </w:rPr>
+    </w:lvl>
+    <w:lvl w:ilvl="3" w:tplc="200A0001" w:tentative="1">
+      <w:start w:val="1"/>
+      <w:numFmt w:val="bullet"/>
+      <w:lvlText w:val=""/>
+      <w:lvlJc w:val="left"/>
+      <w:pPr>
+        <w:ind w:left="2880" w:hanging="360"/>
+      </w:pPr>
+      <w:rPr>
+        <w:rFonts w:ascii="Symbol" w:hAnsi="Symbol" w:hint="default"/>
+      </w:rPr>
+    </w:lvl>
+    <w:lvl w:ilvl="4" w:tplc="200A0003" w:tentative="1">
+      <w:start w:val="1"/>
+      <w:numFmt w:val="bullet"/>
+      <w:lvlText w:val="o"/>
+      <w:lvlJc w:val="left"/>
+      <w:pPr>
+        <w:ind w:left="3600" w:hanging="360"/>
+      </w:pPr>
+      <w:rPr>
+        <w:rFonts w:ascii="Courier New" w:hAnsi="Courier New" w:cs="Courier New" w:hint="default"/>
+      </w:rPr>
+    </w:lvl>
+    <w:lvl w:ilvl="5" w:tplc="200A0005" w:tentative="1">
+      <w:start w:val="1"/>
+      <w:numFmt w:val="bullet"/>
+      <w:lvlText w:val=""/>
+      <w:lvlJc w:val="left"/>
+      <w:pPr>
+        <w:ind w:left="4320" w:hanging="360"/>
+      </w:pPr>
+      <w:rPr>
+        <w:rFonts w:ascii="Wingdings" w:hAnsi="Wingdings" w:hint="default"/>
+      </w:rPr>
+    </w:lvl>
+    <w:lvl w:ilvl="6" w:tplc="200A0001" w:tentative="1">
+      <w:start w:val="1"/>
+      <w:numFmt w:val="bullet"/>
+      <w:lvlText w:val=""/>
+      <w:lvlJc w:val="left"/>
+      <w:pPr>
+        <w:ind w:left="5040" w:hanging="360"/>
+      </w:pPr>
+      <w:rPr>
+        <w:rFonts w:ascii="Symbol" w:hAnsi="Symbol" w:hint="default"/>
+      </w:rPr>
+    </w:lvl>
+    <w:lvl w:ilvl="7" w:tplc="200A0003" w:tentative="1">
+      <w:start w:val="1"/>
+      <w:numFmt w:val="bullet"/>
+      <w:lvlText w:val="o"/>
+      <w:lvlJc w:val="left"/>
+      <w:pPr>
+        <w:ind w:left="5760" w:hanging="360"/>
+      </w:pPr>
+      <w:rPr>
+        <w:rFonts w:ascii="Courier New" w:hAnsi="Courier New" w:cs="Courier New" w:hint="default"/>
+      </w:rPr>
+    </w:lvl>
+    <w:lvl w:ilvl="8" w:tplc="200A0005" w:tentative="1">
+      <w:start w:val="1"/>
+      <w:numFmt w:val="bullet"/>
+      <w:lvlText w:val=""/>
+      <w:lvlJc w:val="left"/>
+      <w:pPr>
+        <w:ind w:left="6480" w:hanging="360"/>
+      </w:pPr>
+      <w:rPr>
+        <w:rFonts w:ascii="Wingdings" w:hAnsi="Wingdings" w:hint="default"/>
+      </w:rPr>
+    </w:lvl>
+  </w:abstractNum>
+  <w:abstractNum w:abstractNumId="4" w15:restartNumberingAfterBreak="0">
+    <w:nsid w:val="6BF860BA"/>
+    <w:multiLevelType w:val="multilevel"/>
+    <w:tmpl w:val="0C764F86"/>
+    <w:lvl w:ilvl="0">
+      <w:start w:val="1"/>
+      <w:numFmt w:val="decimal"/>
+      <w:lvlText w:val="%1."/>
+      <w:lvlJc w:val="left"/>
+      <w:pPr>
+        <w:tabs>
+          <w:tab w:val="num" w:pos="720"/>
+        </w:tabs>
+        <w:ind w:left="720" w:hanging="360"/>
+      </w:pPr>
+    </w:lvl>
+    <w:lvl w:ilvl="1" w:tentative="1">
+      <w:start w:val="1"/>
+      <w:numFmt w:val="decimal"/>
+      <w:lvlText w:val="%2."/>
+      <w:lvlJc w:val="left"/>
+      <w:pPr>
+        <w:tabs>
+          <w:tab w:val="num" w:pos="1440"/>
+        </w:tabs>
+        <w:ind w:left="1440" w:hanging="360"/>
+      </w:pPr>
+    </w:lvl>
+    <w:lvl w:ilvl="2" w:tentative="1">
+      <w:start w:val="1"/>
+      <w:numFmt w:val="decimal"/>
+      <w:lvlText w:val="%3."/>
+      <w:lvlJc w:val="left"/>
+      <w:pPr>
+        <w:tabs>
+          <w:tab w:val="num" w:pos="2160"/>
+        </w:tabs>
+        <w:ind w:left="2160" w:hanging="360"/>
+      </w:pPr>
+    </w:lvl>
+    <w:lvl w:ilvl="3" w:tentative="1">
+      <w:start w:val="1"/>
+      <w:numFmt w:val="decimal"/>
+      <w:lvlText w:val="%4."/>
+      <w:lvlJc w:val="left"/>
+      <w:pPr>
+        <w:tabs>
+          <w:tab w:val="num" w:pos="2880"/>
+        </w:tabs>
+        <w:ind w:left="2880" w:hanging="360"/>
+      </w:pPr>
+    </w:lvl>
+    <w:lvl w:ilvl="4" w:tentative="1">
+      <w:start w:val="1"/>
+      <w:numFmt w:val="decimal"/>
+      <w:lvlText w:val="%5."/>
+      <w:lvlJc w:val="left"/>
+      <w:pPr>
+        <w:tabs>
+          <w:tab w:val="num" w:pos="3600"/>
+        </w:tabs>
+        <w:ind w:left="3600" w:hanging="360"/>
+      </w:pPr>
+    </w:lvl>
+    <w:lvl w:ilvl="5" w:tentative="1">
+      <w:start w:val="1"/>
+      <w:numFmt w:val="decimal"/>
+      <w:lvlText w:val="%6."/>
+      <w:lvlJc w:val="left"/>
+      <w:pPr>
+        <w:tabs>
+          <w:tab w:val="num" w:pos="4320"/>
+        </w:tabs>
+        <w:ind w:left="4320" w:hanging="360"/>
+      </w:pPr>
+    </w:lvl>
+    <w:lvl w:ilvl="6" w:tentative="1">
+      <w:start w:val="1"/>
+      <w:numFmt w:val="decimal"/>
+      <w:lvlText w:val="%7."/>
+      <w:lvlJc w:val="left"/>
+      <w:pPr>
+        <w:tabs>
+          <w:tab w:val="num" w:pos="5040"/>
+        </w:tabs>
+        <w:ind w:left="5040" w:hanging="360"/>
+      </w:pPr>
+    </w:lvl>
+    <w:lvl w:ilvl="7" w:tentative="1">
+      <w:start w:val="1"/>
+      <w:numFmt w:val="decimal"/>
+      <w:lvlText w:val="%8."/>
+      <w:lvlJc w:val="left"/>
+      <w:pPr>
+        <w:tabs>
+          <w:tab w:val="num" w:pos="5760"/>
+        </w:tabs>
+        <w:ind w:left="5760" w:hanging="360"/>
+      </w:pPr>
+    </w:lvl>
+    <w:lvl w:ilvl="8" w:tentative="1">
+      <w:start w:val="1"/>
+      <w:numFmt w:val="decimal"/>
+      <w:lvlText w:val="%9."/>
+      <w:lvlJc w:val="left"/>
+      <w:pPr>
+        <w:tabs>
+          <w:tab w:val="num" w:pos="6480"/>
+        </w:tabs>
+        <w:ind w:left="6480" w:hanging="360"/>
+      </w:pPr>
+    </w:lvl>
+  </w:abstractNum>
+  <w:num w:numId="1">
+    <w:abstractNumId w:val="3"/>
+  </w:num>
+  <w:num w:numId="2">
+    <w:abstractNumId w:val="2"/>
+  </w:num>
+  <w:num w:numId="3">
+    <w:abstractNumId w:val="0"/>
+  </w:num>
+  <w:num w:numId="4">
+    <w:abstractNumId w:val="4"/>
+  </w:num>
+  <w:num w:numId="5">
+    <w:abstractNumId w:val="1"/>
+  </w:num>
+</w:numbering>
 </file>
 
 <file path=word/styles.xml><?xml version="1.0" encoding="utf-8"?>
@@ -1225,7 +4457,6 @@
   <w:style w:type="character" w:default="1" w:styleId="Fuentedeprrafopredeter">
     <w:name w:val="Default Paragraph Font"/>
     <w:uiPriority w:val="1"/>
-    <w:semiHidden/>
     <w:unhideWhenUsed/>
   </w:style>
   <w:style w:type="table" w:default="1" w:styleId="Tablanormal">
@@ -1257,6 +4488,95 @@
     <w:pPr>
       <w:spacing w:after="0" w:line="240" w:lineRule="auto"/>
     </w:pPr>
+  </w:style>
+  <w:style w:type="paragraph" w:styleId="Descripcin">
+    <w:name w:val="caption"/>
+    <w:basedOn w:val="Normal"/>
+    <w:next w:val="Normal"/>
+    <w:uiPriority w:val="35"/>
+    <w:unhideWhenUsed/>
+    <w:qFormat/>
+    <w:rsid w:val="00AB628E"/>
+    <w:pPr>
+      <w:spacing w:after="200" w:line="240" w:lineRule="auto"/>
+    </w:pPr>
+    <w:rPr>
+      <w:i/>
+      <w:iCs/>
+      <w:color w:val="44546A" w:themeColor="text2"/>
+      <w:sz w:val="18"/>
+      <w:szCs w:val="18"/>
+    </w:rPr>
+  </w:style>
+  <w:style w:type="paragraph" w:styleId="NormalWeb">
+    <w:name w:val="Normal (Web)"/>
+    <w:basedOn w:val="Normal"/>
+    <w:uiPriority w:val="99"/>
+    <w:semiHidden/>
+    <w:unhideWhenUsed/>
+    <w:rsid w:val="00AB628E"/>
+    <w:pPr>
+      <w:spacing w:before="100" w:beforeAutospacing="1" w:after="100" w:afterAutospacing="1" w:line="240" w:lineRule="auto"/>
+    </w:pPr>
+    <w:rPr>
+      <w:rFonts w:ascii="Times New Roman" w:eastAsia="Times New Roman" w:hAnsi="Times New Roman" w:cs="Times New Roman"/>
+      <w:sz w:val="24"/>
+      <w:szCs w:val="24"/>
+      <w:lang w:eastAsia="es-VE"/>
+    </w:rPr>
+  </w:style>
+  <w:style w:type="paragraph" w:styleId="Sangradetextonormal">
+    <w:name w:val="Body Text Indent"/>
+    <w:basedOn w:val="Normal"/>
+    <w:link w:val="SangradetextonormalCar"/>
+    <w:uiPriority w:val="99"/>
+    <w:semiHidden/>
+    <w:unhideWhenUsed/>
+    <w:rsid w:val="00AB628E"/>
+    <w:pPr>
+      <w:spacing w:before="100" w:beforeAutospacing="1" w:after="100" w:afterAutospacing="1" w:line="240" w:lineRule="auto"/>
+    </w:pPr>
+    <w:rPr>
+      <w:rFonts w:ascii="Times New Roman" w:eastAsia="Times New Roman" w:hAnsi="Times New Roman" w:cs="Times New Roman"/>
+      <w:sz w:val="24"/>
+      <w:szCs w:val="24"/>
+      <w:lang w:eastAsia="es-VE"/>
+    </w:rPr>
+  </w:style>
+  <w:style w:type="character" w:customStyle="1" w:styleId="SangradetextonormalCar">
+    <w:name w:val="Sangría de texto normal Car"/>
+    <w:basedOn w:val="Fuentedeprrafopredeter"/>
+    <w:link w:val="Sangradetextonormal"/>
+    <w:uiPriority w:val="99"/>
+    <w:semiHidden/>
+    <w:rsid w:val="00AB628E"/>
+    <w:rPr>
+      <w:rFonts w:ascii="Times New Roman" w:eastAsia="Times New Roman" w:hAnsi="Times New Roman" w:cs="Times New Roman"/>
+      <w:sz w:val="24"/>
+      <w:szCs w:val="24"/>
+      <w:lang w:eastAsia="es-VE"/>
+    </w:rPr>
+  </w:style>
+  <w:style w:type="paragraph" w:styleId="Prrafodelista">
+    <w:name w:val="List Paragraph"/>
+    <w:basedOn w:val="Normal"/>
+    <w:uiPriority w:val="34"/>
+    <w:qFormat/>
+    <w:rsid w:val="00AB628E"/>
+    <w:pPr>
+      <w:ind w:left="720"/>
+      <w:contextualSpacing/>
+    </w:pPr>
+  </w:style>
+  <w:style w:type="character" w:styleId="Textodelmarcadordeposicin">
+    <w:name w:val="Placeholder Text"/>
+    <w:basedOn w:val="Fuentedeprrafopredeter"/>
+    <w:uiPriority w:val="99"/>
+    <w:semiHidden/>
+    <w:rsid w:val="00A31D70"/>
+    <w:rPr>
+      <w:color w:val="808080"/>
+    </w:rPr>
   </w:style>
 </w:styles>
 </file>

</xml_diff>